<commit_message>
vault backup: 2024-06-04 01:14:35
</commit_message>
<xml_diff>
--- a/language/2024-06-03.docx
+++ b/language/2024-06-03.docx
@@ -27,7 +27,25 @@
           <w:sz w:val="63"/>
           <w:szCs w:val="63"/>
         </w:rPr>
-        <w:t>Krugman Says China Is ‘Bizarrely Unwilling’ to Boost Demand</w:t>
+        <w:t>Krugman Says China Is ‘</w:t>
+      </w:r>
+      <w:r>
+        <w:rPr>
+          <w:rFonts w:ascii="Helvetica" w:hAnsi="Helvetica" w:cs="Helvetica"/>
+          <w:color w:val="FF0000"/>
+          <w:sz w:val="63"/>
+          <w:szCs w:val="63"/>
+        </w:rPr>
+        <w:t xml:space="preserve">Bizarrely Unwilling’ </w:t>
+      </w:r>
+      <w:r>
+        <w:rPr>
+          <w:rFonts w:ascii="Helvetica" w:hAnsi="Helvetica" w:cs="Helvetica"/>
+          <w:color w:val="000000"/>
+          <w:sz w:val="63"/>
+          <w:szCs w:val="63"/>
+        </w:rPr>
+        <w:t>to Boost Demand</w:t>
       </w:r>
     </w:p>
     <w:p>
@@ -59,19 +77,8 @@
           <w:sz w:val="36"/>
           <w:szCs w:val="36"/>
         </w:rPr>
-        <w:t xml:space="preserve">US economist says Beijing’s economic model is not </w:t>
-      </w:r>
-      <w:proofErr w:type="gramStart"/>
-      <w:r>
-        <w:rPr>
-          <w:rFonts w:ascii="Helvetica" w:hAnsi="Helvetica" w:cs="Helvetica"/>
-          <w:color w:val="000000"/>
-          <w:sz w:val="36"/>
-          <w:szCs w:val="36"/>
-        </w:rPr>
-        <w:t>sustainable</w:t>
-      </w:r>
-      <w:proofErr w:type="gramEnd"/>
+        <w:t>US economist says Beijing’s economic model is not sustainable</w:t>
+      </w:r>
     </w:p>
     <w:p>
       <w:pPr>
@@ -102,80 +109,14 @@
           <w:sz w:val="36"/>
           <w:szCs w:val="36"/>
         </w:rPr>
-        <w:t xml:space="preserve">Adds that weak yen is good for Japan, not a source for </w:t>
-      </w:r>
-      <w:proofErr w:type="gramStart"/>
-      <w:r>
-        <w:rPr>
-          <w:rFonts w:ascii="Helvetica" w:hAnsi="Helvetica" w:cs="Helvetica"/>
-          <w:color w:val="000000"/>
-          <w:sz w:val="36"/>
-          <w:szCs w:val="36"/>
-        </w:rPr>
-        <w:t>panic</w:t>
-      </w:r>
-      <w:proofErr w:type="gramEnd"/>
+        <w:t>Adds that weak yen is good for Japan, not a source for panic</w:t>
+      </w:r>
     </w:p>
     <w:p>
       <w:pPr>
-        <w:pStyle w:val="error-header"/>
-        <w:pBdr>
-          <w:top w:val="single" w:sz="2" w:space="0" w:color="E5E7EB"/>
-          <w:left w:val="single" w:sz="2" w:space="0" w:color="E5E7EB"/>
-          <w:bottom w:val="single" w:sz="2" w:space="0" w:color="E5E7EB"/>
-          <w:right w:val="single" w:sz="2" w:space="0" w:color="E5E7EB"/>
-        </w:pBdr>
-        <w:shd w:val="clear" w:color="auto" w:fill="000000"/>
-        <w:rPr>
-          <w:rFonts w:ascii="Helvetica" w:hAnsi="Helvetica" w:cs="Helvetica"/>
-          <w:color w:val="FFFFFF"/>
-          <w:sz w:val="27"/>
-          <w:szCs w:val="27"/>
-        </w:rPr>
-      </w:pPr>
-      <w:r>
-        <w:rPr>
-          <w:rFonts w:ascii="Helvetica" w:hAnsi="Helvetica" w:cs="Helvetica"/>
-          <w:color w:val="FFFFFF"/>
-          <w:sz w:val="27"/>
-          <w:szCs w:val="27"/>
-        </w:rPr>
-        <w:t>Error:</w:t>
-      </w:r>
-    </w:p>
-    <w:p>
-      <w:pPr>
-        <w:pStyle w:val="NormalWeb"/>
-        <w:pBdr>
-          <w:top w:val="single" w:sz="2" w:space="0" w:color="E5E7EB"/>
-          <w:left w:val="single" w:sz="2" w:space="0" w:color="E5E7EB"/>
-          <w:bottom w:val="single" w:sz="2" w:space="0" w:color="E5E7EB"/>
-          <w:right w:val="single" w:sz="2" w:space="0" w:color="E5E7EB"/>
-        </w:pBdr>
-        <w:shd w:val="clear" w:color="auto" w:fill="000000"/>
-        <w:spacing w:before="0" w:beforeAutospacing="0" w:after="0" w:afterAutospacing="0"/>
-        <w:rPr>
-          <w:rFonts w:ascii="Helvetica" w:hAnsi="Helvetica" w:cs="Helvetica"/>
-          <w:color w:val="FFFFFF"/>
-          <w:sz w:val="27"/>
-          <w:szCs w:val="27"/>
-        </w:rPr>
-      </w:pPr>
-      <w:r>
-        <w:rPr>
-          <w:rFonts w:ascii="Helvetica" w:hAnsi="Helvetica" w:cs="Helvetica"/>
-          <w:color w:val="FFFFFF"/>
-          <w:sz w:val="27"/>
-          <w:szCs w:val="27"/>
-        </w:rPr>
-        <w:t>Could not download required scripts. Please update your browser or turn off ad blocker to continue to watch.</w:t>
-      </w:r>
-    </w:p>
-    <w:p>
-      <w:pPr>
         <w:shd w:val="clear" w:color="auto" w:fill="FFFFFF"/>
         <w:rPr>
-          <w:rFonts w:ascii="Helvetica" w:hAnsi="Helvetica" w:cs="Helvetica"/>
+          <w:rFonts w:ascii="Helvetica" w:hAnsi="Helvetica" w:cs="Helvetica" w:hint="eastAsia"/>
           <w:color w:val="000000"/>
           <w:sz w:val="27"/>
           <w:szCs w:val="27"/>
@@ -190,7 +131,29 @@
           <w:szCs w:val="27"/>
           <w:bdr w:val="single" w:sz="2" w:space="0" w:color="E5E7EB" w:frame="1"/>
         </w:rPr>
-        <w:t xml:space="preserve">WATCH: Nobel laureate in economics Paul Krugman says China’s economic model is “not </w:t>
+        <w:t xml:space="preserve">WATCH: Nobel </w:t>
+      </w:r>
+      <w:r>
+        <w:rPr>
+          <w:rStyle w:val="media-ui-captioncaption-kkcpft8qlqg-"/>
+          <w:rFonts w:ascii="Helvetica" w:hAnsi="Helvetica" w:cs="Helvetica"/>
+          <w:color w:val="FF0000"/>
+          <w:sz w:val="27"/>
+          <w:szCs w:val="27"/>
+          <w:bdr w:val="single" w:sz="2" w:space="0" w:color="E5E7EB" w:frame="1"/>
+        </w:rPr>
+        <w:t xml:space="preserve">laureate </w:t>
+      </w:r>
+      <w:r>
+        <w:rPr>
+          <w:rStyle w:val="media-ui-captioncaption-kkcpft8qlqg-"/>
+          <w:rFonts w:ascii="Helvetica" w:hAnsi="Helvetica" w:cs="Helvetica"/>
+          <w:color w:val="000000"/>
+          <w:sz w:val="27"/>
+          <w:szCs w:val="27"/>
+          <w:bdr w:val="single" w:sz="2" w:space="0" w:color="E5E7EB" w:frame="1"/>
+        </w:rPr>
+        <w:t xml:space="preserve">in economics Paul Krugman says China’s economic model is “not </w:t>
       </w:r>
       <w:proofErr w:type="spellStart"/>
       <w:r>
@@ -243,414 +206,6 @@
           <w:bdr w:val="single" w:sz="2" w:space="0" w:color="E5E7EB" w:frame="1"/>
         </w:rPr>
         <w:t>: Bloomberg</w:t>
-      </w:r>
-    </w:p>
-    <w:p>
-      <w:pPr>
-        <w:shd w:val="clear" w:color="auto" w:fill="FFFFFF"/>
-        <w:rPr>
-          <w:rFonts w:ascii="Helvetica" w:hAnsi="Helvetica" w:cs="Helvetica"/>
-          <w:color w:val="000000"/>
-          <w:sz w:val="21"/>
-          <w:szCs w:val="21"/>
-          <w:bdr w:val="single" w:sz="2" w:space="0" w:color="E5E7EB" w:frame="1"/>
-        </w:rPr>
-      </w:pPr>
-      <w:r>
-        <w:rPr>
-          <w:rFonts w:ascii="Helvetica" w:hAnsi="Helvetica" w:cs="Helvetica"/>
-          <w:color w:val="000000"/>
-          <w:sz w:val="21"/>
-          <w:szCs w:val="21"/>
-          <w:bdr w:val="single" w:sz="2" w:space="0" w:color="E5E7EB" w:frame="1"/>
-        </w:rPr>
-        <w:t xml:space="preserve">Gift this </w:t>
-      </w:r>
-      <w:proofErr w:type="gramStart"/>
-      <w:r>
-        <w:rPr>
-          <w:rFonts w:ascii="Helvetica" w:hAnsi="Helvetica" w:cs="Helvetica"/>
-          <w:color w:val="000000"/>
-          <w:sz w:val="21"/>
-          <w:szCs w:val="21"/>
-          <w:bdr w:val="single" w:sz="2" w:space="0" w:color="E5E7EB" w:frame="1"/>
-        </w:rPr>
-        <w:t>article</w:t>
-      </w:r>
-      <w:proofErr w:type="gramEnd"/>
-    </w:p>
-    <w:p>
-      <w:pPr>
-        <w:shd w:val="clear" w:color="auto" w:fill="FFFFFF"/>
-        <w:spacing w:after="360"/>
-        <w:rPr>
-          <w:rStyle w:val="Hyperlink"/>
-        </w:rPr>
-      </w:pPr>
-      <w:r>
-        <w:rPr>
-          <w:rFonts w:ascii="Helvetica" w:hAnsi="Helvetica" w:cs="Helvetica"/>
-          <w:color w:val="000000"/>
-          <w:sz w:val="27"/>
-          <w:szCs w:val="27"/>
-        </w:rPr>
-        <w:fldChar w:fldCharType="begin"/>
-      </w:r>
-      <w:r>
-        <w:rPr>
-          <w:rFonts w:ascii="Helvetica" w:hAnsi="Helvetica" w:cs="Helvetica"/>
-          <w:color w:val="000000"/>
-          <w:sz w:val="27"/>
-          <w:szCs w:val="27"/>
-        </w:rPr>
-        <w:instrText>HYPERLINK "https://www.bloomberg.com/tips/" \t "_blank"</w:instrText>
-      </w:r>
-      <w:r>
-        <w:rPr>
-          <w:rFonts w:ascii="Helvetica" w:hAnsi="Helvetica" w:cs="Helvetica"/>
-          <w:color w:val="000000"/>
-          <w:sz w:val="27"/>
-          <w:szCs w:val="27"/>
-        </w:rPr>
-      </w:r>
-      <w:r>
-        <w:rPr>
-          <w:rFonts w:ascii="Helvetica" w:hAnsi="Helvetica" w:cs="Helvetica"/>
-          <w:color w:val="000000"/>
-          <w:sz w:val="27"/>
-          <w:szCs w:val="27"/>
-        </w:rPr>
-        <w:fldChar w:fldCharType="separate"/>
-      </w:r>
-    </w:p>
-    <w:p>
-      <w:pPr>
-        <w:shd w:val="clear" w:color="auto" w:fill="FFFFFF"/>
-        <w:spacing w:after="360"/>
-      </w:pPr>
-      <w:r>
-        <w:rPr>
-          <w:rFonts w:ascii="Helvetica" w:hAnsi="Helvetica" w:cs="Helvetica"/>
-          <w:color w:val="0000FF"/>
-          <w:sz w:val="21"/>
-          <w:szCs w:val="21"/>
-          <w:u w:val="single"/>
-          <w:bdr w:val="single" w:sz="2" w:space="0" w:color="E5E7EB" w:frame="1"/>
-        </w:rPr>
-        <w:t>Have a confidential tip for our reporters? </w:t>
-      </w:r>
-      <w:r>
-        <w:rPr>
-          <w:rStyle w:val="media-ui-tiptoutlink-ubzsvgfy87e-"/>
-          <w:rFonts w:ascii="Helvetica" w:hAnsi="Helvetica" w:cs="Helvetica"/>
-          <w:b/>
-          <w:bCs/>
-          <w:color w:val="0000FF"/>
-          <w:sz w:val="21"/>
-          <w:szCs w:val="21"/>
-          <w:u w:val="single"/>
-          <w:bdr w:val="single" w:sz="2" w:space="0" w:color="E5E7EB" w:frame="1"/>
-        </w:rPr>
-        <w:t>Get in Touch</w:t>
-      </w:r>
-    </w:p>
-    <w:p>
-      <w:pPr>
-        <w:shd w:val="clear" w:color="auto" w:fill="FFFFFF"/>
-        <w:spacing w:after="360"/>
-        <w:rPr>
-          <w:rStyle w:val="Hyperlink"/>
-          <w:rFonts w:ascii="Arial" w:hAnsi="Arial" w:cs="Arial"/>
-          <w:b/>
-          <w:bCs/>
-        </w:rPr>
-      </w:pPr>
-      <w:r>
-        <w:rPr>
-          <w:rFonts w:ascii="Helvetica" w:hAnsi="Helvetica" w:cs="Helvetica"/>
-          <w:color w:val="000000"/>
-          <w:sz w:val="27"/>
-          <w:szCs w:val="27"/>
-        </w:rPr>
-        <w:fldChar w:fldCharType="end"/>
-      </w:r>
-      <w:r>
-        <w:rPr>
-          <w:rFonts w:ascii="Helvetica" w:hAnsi="Helvetica" w:cs="Helvetica"/>
-          <w:color w:val="000000"/>
-          <w:sz w:val="27"/>
-          <w:szCs w:val="27"/>
-        </w:rPr>
-        <w:fldChar w:fldCharType="begin"/>
-      </w:r>
-      <w:r>
-        <w:rPr>
-          <w:rFonts w:ascii="Helvetica" w:hAnsi="Helvetica" w:cs="Helvetica"/>
-          <w:color w:val="000000"/>
-          <w:sz w:val="27"/>
-          <w:szCs w:val="27"/>
-        </w:rPr>
-        <w:instrText>HYPERLINK "http://bloom.bg/dg-ws-core-bcom-m1" \t "_blank"</w:instrText>
-      </w:r>
-      <w:r>
-        <w:rPr>
-          <w:rFonts w:ascii="Helvetica" w:hAnsi="Helvetica" w:cs="Helvetica"/>
-          <w:color w:val="000000"/>
-          <w:sz w:val="27"/>
-          <w:szCs w:val="27"/>
-        </w:rPr>
-      </w:r>
-      <w:r>
-        <w:rPr>
-          <w:rFonts w:ascii="Helvetica" w:hAnsi="Helvetica" w:cs="Helvetica"/>
-          <w:color w:val="000000"/>
-          <w:sz w:val="27"/>
-          <w:szCs w:val="27"/>
-        </w:rPr>
-        <w:fldChar w:fldCharType="separate"/>
-      </w:r>
-    </w:p>
-    <w:p>
-      <w:pPr>
-        <w:shd w:val="clear" w:color="auto" w:fill="FFFFFF"/>
-        <w:spacing w:after="360"/>
-      </w:pPr>
-      <w:r>
-        <w:rPr>
-          <w:rFonts w:ascii="Arial" w:hAnsi="Arial" w:cs="Arial"/>
-          <w:b/>
-          <w:bCs/>
-          <w:color w:val="0000FF"/>
-          <w:sz w:val="21"/>
-          <w:szCs w:val="21"/>
-          <w:u w:val="single"/>
-          <w:bdr w:val="single" w:sz="2" w:space="0" w:color="E5E7EB" w:frame="1"/>
-        </w:rPr>
-        <w:t>Before it’s here, it’s on the </w:t>
-      </w:r>
-      <w:r>
-        <w:rPr>
-          <w:rStyle w:val="media-ui-terminaltouthighlight-lkp-y7t--iq-"/>
-          <w:rFonts w:ascii="Arial" w:hAnsi="Arial" w:cs="Arial"/>
-          <w:b/>
-          <w:bCs/>
-          <w:color w:val="0000FF"/>
-          <w:sz w:val="21"/>
-          <w:szCs w:val="21"/>
-          <w:u w:val="single"/>
-          <w:bdr w:val="single" w:sz="2" w:space="0" w:color="E5E7EB" w:frame="1"/>
-        </w:rPr>
-        <w:t>Bloomberg Terminal</w:t>
-      </w:r>
-    </w:p>
-    <w:p>
-      <w:pPr>
-        <w:shd w:val="clear" w:color="auto" w:fill="FFFFFF"/>
-        <w:spacing w:after="360"/>
-        <w:rPr>
-          <w:rFonts w:ascii="Arial" w:hAnsi="Arial" w:cs="Arial"/>
-          <w:b/>
-          <w:bCs/>
-          <w:color w:val="0000FF"/>
-          <w:sz w:val="18"/>
-          <w:szCs w:val="18"/>
-          <w:u w:val="single"/>
-          <w:bdr w:val="single" w:sz="2" w:space="0" w:color="E5E7EB" w:frame="1"/>
-        </w:rPr>
-      </w:pPr>
-      <w:r>
-        <w:rPr>
-          <w:rFonts w:ascii="Arial" w:hAnsi="Arial" w:cs="Arial"/>
-          <w:b/>
-          <w:bCs/>
-          <w:color w:val="0000FF"/>
-          <w:sz w:val="18"/>
-          <w:szCs w:val="18"/>
-          <w:u w:val="single"/>
-          <w:bdr w:val="single" w:sz="2" w:space="0" w:color="E5E7EB" w:frame="1"/>
-        </w:rPr>
-        <w:t> LEARN MORE</w:t>
-      </w:r>
-    </w:p>
-    <w:p>
-      <w:pPr>
-        <w:shd w:val="clear" w:color="auto" w:fill="FFFFFF"/>
-        <w:spacing w:after="0"/>
-        <w:rPr>
-          <w:rFonts w:ascii="Helvetica" w:hAnsi="Helvetica" w:cs="Helvetica"/>
-          <w:color w:val="000000"/>
-          <w:sz w:val="27"/>
-          <w:szCs w:val="27"/>
-        </w:rPr>
-      </w:pPr>
-      <w:r>
-        <w:rPr>
-          <w:rFonts w:ascii="Helvetica" w:hAnsi="Helvetica" w:cs="Helvetica"/>
-          <w:color w:val="000000"/>
-          <w:sz w:val="27"/>
-          <w:szCs w:val="27"/>
-        </w:rPr>
-        <w:fldChar w:fldCharType="end"/>
-      </w:r>
-    </w:p>
-    <w:p>
-      <w:pPr>
-        <w:shd w:val="clear" w:color="auto" w:fill="FFFFFF"/>
-        <w:rPr>
-          <w:rFonts w:ascii="Helvetica" w:hAnsi="Helvetica" w:cs="Helvetica"/>
-          <w:color w:val="000000"/>
-          <w:sz w:val="27"/>
-          <w:szCs w:val="27"/>
-        </w:rPr>
-      </w:pPr>
-      <w:r>
-        <w:rPr>
-          <w:rFonts w:ascii="Helvetica" w:hAnsi="Helvetica" w:cs="Helvetica"/>
-          <w:color w:val="000000"/>
-          <w:sz w:val="27"/>
-          <w:szCs w:val="27"/>
-        </w:rPr>
-        <w:t>By </w:t>
-      </w:r>
-      <w:r>
-        <w:rPr>
-          <w:rStyle w:val="media-ui-bylineauthor-ygqmoxqnrhq-"/>
-          <w:rFonts w:ascii="Helvetica" w:hAnsi="Helvetica" w:cs="Helvetica"/>
-          <w:color w:val="000000"/>
-          <w:sz w:val="27"/>
-          <w:szCs w:val="27"/>
-          <w:bdr w:val="none" w:sz="0" w:space="0" w:color="auto" w:frame="1"/>
-        </w:rPr>
-        <w:t>Bloomberg News</w:t>
-      </w:r>
-    </w:p>
-    <w:p>
-      <w:pPr>
-        <w:shd w:val="clear" w:color="auto" w:fill="FFFFFF"/>
-        <w:rPr>
-          <w:rFonts w:ascii="Helvetica" w:hAnsi="Helvetica" w:cs="Helvetica"/>
-          <w:color w:val="000000"/>
-          <w:sz w:val="27"/>
-          <w:szCs w:val="27"/>
-        </w:rPr>
-      </w:pPr>
-      <w:r>
-        <w:rPr>
-          <w:rFonts w:ascii="Helvetica" w:hAnsi="Helvetica" w:cs="Helvetica"/>
-          <w:color w:val="000000"/>
-          <w:sz w:val="27"/>
-          <w:szCs w:val="27"/>
-        </w:rPr>
-        <w:t xml:space="preserve">June 3, </w:t>
-      </w:r>
-      <w:proofErr w:type="gramStart"/>
-      <w:r>
-        <w:rPr>
-          <w:rFonts w:ascii="Helvetica" w:hAnsi="Helvetica" w:cs="Helvetica"/>
-          <w:color w:val="000000"/>
-          <w:sz w:val="27"/>
-          <w:szCs w:val="27"/>
-        </w:rPr>
-        <w:t>2024</w:t>
-      </w:r>
-      <w:proofErr w:type="gramEnd"/>
-      <w:r>
-        <w:rPr>
-          <w:rFonts w:ascii="Helvetica" w:hAnsi="Helvetica" w:cs="Helvetica"/>
-          <w:color w:val="000000"/>
-          <w:sz w:val="27"/>
-          <w:szCs w:val="27"/>
-        </w:rPr>
-        <w:t xml:space="preserve"> at 9:51 AM GMT+8</w:t>
-      </w:r>
-    </w:p>
-    <w:p>
-      <w:pPr>
-        <w:shd w:val="clear" w:color="auto" w:fill="FFFFFF"/>
-        <w:rPr>
-          <w:rStyle w:val="styleupdatedtimestampjrz9a"/>
-          <w:i/>
-          <w:iCs/>
-          <w:bdr w:val="single" w:sz="2" w:space="0" w:color="E5E7EB" w:frame="1"/>
-        </w:rPr>
-      </w:pPr>
-      <w:r>
-        <w:rPr>
-          <w:rStyle w:val="styleupdatedtimestampjrz9a"/>
-          <w:rFonts w:ascii="Helvetica" w:hAnsi="Helvetica" w:cs="Helvetica"/>
-          <w:i/>
-          <w:iCs/>
-          <w:color w:val="000000"/>
-          <w:sz w:val="27"/>
-          <w:szCs w:val="27"/>
-          <w:bdr w:val="single" w:sz="2" w:space="0" w:color="E5E7EB" w:frame="1"/>
-        </w:rPr>
-        <w:t>Updated on </w:t>
-      </w:r>
-    </w:p>
-    <w:p>
-      <w:pPr>
-        <w:shd w:val="clear" w:color="auto" w:fill="FFFFFF"/>
-      </w:pPr>
-      <w:r>
-        <w:rPr>
-          <w:rFonts w:ascii="Helvetica" w:hAnsi="Helvetica" w:cs="Helvetica"/>
-          <w:i/>
-          <w:iCs/>
-          <w:color w:val="000000"/>
-          <w:sz w:val="27"/>
-          <w:szCs w:val="27"/>
-          <w:bdr w:val="single" w:sz="2" w:space="0" w:color="E5E7EB" w:frame="1"/>
-        </w:rPr>
-        <w:t xml:space="preserve">June 3, </w:t>
-      </w:r>
-      <w:proofErr w:type="gramStart"/>
-      <w:r>
-        <w:rPr>
-          <w:rFonts w:ascii="Helvetica" w:hAnsi="Helvetica" w:cs="Helvetica"/>
-          <w:i/>
-          <w:iCs/>
-          <w:color w:val="000000"/>
-          <w:sz w:val="27"/>
-          <w:szCs w:val="27"/>
-          <w:bdr w:val="single" w:sz="2" w:space="0" w:color="E5E7EB" w:frame="1"/>
-        </w:rPr>
-        <w:t>2024</w:t>
-      </w:r>
-      <w:proofErr w:type="gramEnd"/>
-      <w:r>
-        <w:rPr>
-          <w:rFonts w:ascii="Helvetica" w:hAnsi="Helvetica" w:cs="Helvetica"/>
-          <w:i/>
-          <w:iCs/>
-          <w:color w:val="000000"/>
-          <w:sz w:val="27"/>
-          <w:szCs w:val="27"/>
-          <w:bdr w:val="single" w:sz="2" w:space="0" w:color="E5E7EB" w:frame="1"/>
-        </w:rPr>
-        <w:t xml:space="preserve"> at 12:47 PM GMT+8</w:t>
-      </w:r>
-    </w:p>
-    <w:p>
-      <w:pPr>
-        <w:shd w:val="clear" w:color="auto" w:fill="FFFFFF"/>
-        <w:rPr>
-          <w:rFonts w:ascii="Helvetica" w:hAnsi="Helvetica" w:cs="Helvetica"/>
-          <w:color w:val="000000"/>
-          <w:sz w:val="21"/>
-          <w:szCs w:val="21"/>
-          <w:bdr w:val="single" w:sz="2" w:space="0" w:color="E5E7EB" w:frame="1"/>
-        </w:rPr>
-      </w:pPr>
-      <w:r>
-        <w:rPr>
-          <w:rFonts w:ascii="Helvetica" w:hAnsi="Helvetica" w:cs="Helvetica"/>
-          <w:color w:val="000000"/>
-          <w:sz w:val="21"/>
-          <w:szCs w:val="21"/>
-          <w:bdr w:val="single" w:sz="2" w:space="0" w:color="E5E7EB" w:frame="1"/>
-        </w:rPr>
-        <w:t>Save</w:t>
       </w:r>
     </w:p>
     <w:p>
@@ -752,88 +307,66 @@
         <w:shd w:val="clear" w:color="auto" w:fill="FFFFFF"/>
         <w:spacing w:before="0" w:beforeAutospacing="0" w:after="360" w:afterAutospacing="0" w:line="450" w:lineRule="atLeast"/>
         <w:rPr>
-          <w:rFonts w:ascii="Georgia" w:hAnsi="Georgia" w:cs="Helvetica"/>
-          <w:color w:val="000000"/>
-          <w:sz w:val="30"/>
-          <w:szCs w:val="30"/>
-        </w:rPr>
-      </w:pPr>
-      <w:r>
-        <w:rPr>
-          <w:rFonts w:ascii="Georgia" w:hAnsi="Georgia" w:cs="Helvetica"/>
-          <w:color w:val="000000"/>
-          <w:sz w:val="30"/>
-          <w:szCs w:val="30"/>
-        </w:rPr>
-        <w:t>“The fact that we seem to have a complete lack of realism on the part of the Chinese is a threat to all of us,” Krugman told Bloomberg TV’s Shery Ahn and Haidi Stroud-Watts in an interview on Monday, where he also touched on Japan’s economy and the benefits of a weak yen.</w:t>
-      </w:r>
-    </w:p>
-    <w:p>
-      <w:pPr>
-        <w:shd w:val="clear" w:color="auto" w:fill="FFFFFF"/>
-        <w:spacing w:line="450" w:lineRule="atLeast"/>
-        <w:rPr>
-          <w:rFonts w:ascii="Helvetica" w:hAnsi="Helvetica" w:cs="Helvetica"/>
-          <w:color w:val="000000"/>
-          <w:sz w:val="24"/>
-          <w:szCs w:val="24"/>
-        </w:rPr>
-      </w:pPr>
-      <w:r>
-        <w:rPr>
-          <w:rFonts w:ascii="Helvetica" w:hAnsi="Helvetica" w:cs="Helvetica"/>
-          <w:noProof/>
-          <w:color w:val="000000"/>
-        </w:rPr>
-        <w:lastRenderedPageBreak/>
-        <w:drawing>
-          <wp:inline distT="0" distB="0" distL="0" distR="0" wp14:anchorId="71B3A257" wp14:editId="1D8E98F9">
-            <wp:extent cx="9777730" cy="9777730"/>
-            <wp:effectExtent l="0" t="0" r="0" b="0"/>
-            <wp:docPr id="1270630611" name="Picture 1"/>
-            <wp:cNvGraphicFramePr>
-              <a:graphicFrameLocks xmlns:a="http://schemas.openxmlformats.org/drawingml/2006/main" noChangeAspect="1"/>
-            </wp:cNvGraphicFramePr>
-            <a:graphic xmlns:a="http://schemas.openxmlformats.org/drawingml/2006/main">
-              <a:graphicData uri="http://schemas.openxmlformats.org/drawingml/2006/picture">
-                <pic:pic xmlns:pic="http://schemas.openxmlformats.org/drawingml/2006/picture">
-                  <pic:nvPicPr>
-                    <pic:cNvPr id="0" name="Picture 1"/>
-                    <pic:cNvPicPr>
-                      <a:picLocks noChangeAspect="1" noChangeArrowheads="1"/>
-                    </pic:cNvPicPr>
-                  </pic:nvPicPr>
-                  <pic:blipFill>
-                    <a:blip r:embed="rId6">
-                      <a:extLst>
-                        <a:ext uri="{28A0092B-C50C-407E-A947-70E740481C1C}">
-                          <a14:useLocalDpi xmlns:a14="http://schemas.microsoft.com/office/drawing/2010/main" val="0"/>
-                        </a:ext>
-                      </a:extLst>
-                    </a:blip>
-                    <a:srcRect/>
-                    <a:stretch>
-                      <a:fillRect/>
-                    </a:stretch>
-                  </pic:blipFill>
-                  <pic:spPr bwMode="auto">
-                    <a:xfrm>
-                      <a:off x="0" y="0"/>
-                      <a:ext cx="9777730" cy="9777730"/>
-                    </a:xfrm>
-                    <a:prstGeom prst="rect">
-                      <a:avLst/>
-                    </a:prstGeom>
-                    <a:noFill/>
-                    <a:ln>
-                      <a:noFill/>
-                    </a:ln>
-                  </pic:spPr>
-                </pic:pic>
-              </a:graphicData>
-            </a:graphic>
-          </wp:inline>
-        </w:drawing>
+          <w:rFonts w:ascii="Georgia" w:eastAsiaTheme="minorEastAsia" w:hAnsi="Georgia" w:cs="Helvetica" w:hint="eastAsia"/>
+          <w:color w:val="000000"/>
+          <w:sz w:val="30"/>
+          <w:szCs w:val="30"/>
+        </w:rPr>
+      </w:pPr>
+      <w:r>
+        <w:rPr>
+          <w:rFonts w:ascii="Georgia" w:hAnsi="Georgia" w:cs="Helvetica"/>
+          <w:color w:val="000000"/>
+          <w:sz w:val="30"/>
+          <w:szCs w:val="30"/>
+        </w:rPr>
+        <w:t>“</w:t>
+      </w:r>
+      <w:r>
+        <w:rPr>
+          <w:rFonts w:ascii="Georgia" w:hAnsi="Georgia" w:cs="Helvetica"/>
+          <w:color w:val="000000"/>
+          <w:sz w:val="30"/>
+          <w:szCs w:val="30"/>
+          <w:highlight w:val="green"/>
+        </w:rPr>
+        <w:t>The fact that we seem to have a complete lack of realism on the part of the Chinese is a threat to all of us</w:t>
+      </w:r>
+      <w:r>
+        <w:rPr>
+          <w:rFonts w:ascii="Georgia" w:eastAsiaTheme="minorEastAsia" w:hAnsi="Georgia" w:cs="Helvetica" w:hint="eastAsia"/>
+          <w:color w:val="000000"/>
+          <w:sz w:val="30"/>
+          <w:szCs w:val="30"/>
+        </w:rPr>
+        <w:t>事實是威脅我們全部，我們認爲在中國的部分</w:t>
+      </w:r>
+      <w:r>
+        <w:rPr>
+          <w:rFonts w:ascii="Georgia" w:eastAsiaTheme="minorEastAsia" w:hAnsi="Georgia" w:cs="Helvetica" w:hint="eastAsia"/>
+          <w:color w:val="000000"/>
+          <w:sz w:val="30"/>
+          <w:szCs w:val="30"/>
+        </w:rPr>
+        <w:t>完全</w:t>
+      </w:r>
+      <w:r>
+        <w:rPr>
+          <w:rFonts w:ascii="Georgia" w:eastAsiaTheme="minorEastAsia" w:hAnsi="Georgia" w:cs="Helvetica" w:hint="eastAsia"/>
+          <w:color w:val="000000"/>
+          <w:sz w:val="30"/>
+          <w:szCs w:val="30"/>
+        </w:rPr>
+        <w:t>欠缺現實主義</w:t>
+      </w:r>
+      <w:r>
+        <w:rPr>
+          <w:rFonts w:ascii="Georgia" w:hAnsi="Georgia" w:cs="Helvetica"/>
+          <w:color w:val="000000"/>
+          <w:sz w:val="30"/>
+          <w:szCs w:val="30"/>
+        </w:rPr>
+        <w:t>,” Krugman told Bloomberg TV’s Shery Ahn and Haidi Stroud-Watts in an interview on Monday, where he also touched on Japan’s economy and the benefits of a weak yen.</w:t>
       </w:r>
     </w:p>
     <w:p>
@@ -864,7 +397,6 @@
           <w:sz w:val="24"/>
           <w:szCs w:val="24"/>
         </w:rPr>
-        <w:lastRenderedPageBreak/>
         <w:t>Big Take Asia</w:t>
       </w:r>
     </w:p>
@@ -881,6 +413,16 @@
         <w:spacing w:before="0" w:line="312" w:lineRule="atLeast"/>
         <w:ind w:left="45"/>
         <w:rPr>
+          <w:rFonts w:ascii="Helvetica" w:hAnsi="Helvetica" w:cs="Helvetica" w:hint="eastAsia"/>
+          <w:b/>
+          <w:bCs/>
+          <w:color w:val="000000"/>
+          <w:sz w:val="24"/>
+          <w:szCs w:val="24"/>
+        </w:rPr>
+      </w:pPr>
+      <w:r>
+        <w:rPr>
           <w:rFonts w:ascii="Helvetica" w:hAnsi="Helvetica" w:cs="Helvetica"/>
           <w:b/>
           <w:bCs/>
@@ -888,17 +430,73 @@
           <w:sz w:val="24"/>
           <w:szCs w:val="24"/>
         </w:rPr>
-      </w:pPr>
+        <w:t xml:space="preserve">Slowing Growth </w:t>
+      </w:r>
       <w:r>
         <w:rPr>
           <w:rFonts w:ascii="Helvetica" w:hAnsi="Helvetica" w:cs="Helvetica"/>
           <w:b/>
           <w:bCs/>
-          <w:color w:val="000000"/>
+          <w:color w:val="FF0000"/>
           <w:sz w:val="24"/>
           <w:szCs w:val="24"/>
         </w:rPr>
-        <w:t>Slowing Growth Stirs China Discontent</w:t>
+        <w:t xml:space="preserve">Stirs </w:t>
+      </w:r>
+      <w:r>
+        <w:rPr>
+          <w:rFonts w:ascii="Helvetica" w:hAnsi="Helvetica" w:cs="Helvetica" w:hint="eastAsia"/>
+          <w:b/>
+          <w:bCs/>
+          <w:color w:val="FF0000"/>
+          <w:sz w:val="24"/>
+          <w:szCs w:val="24"/>
+        </w:rPr>
+        <w:t>（攪拌）</w:t>
+      </w:r>
+      <w:r>
+        <w:rPr>
+          <w:rFonts w:ascii="Helvetica" w:hAnsi="Helvetica" w:cs="Helvetica"/>
+          <w:b/>
+          <w:bCs/>
+          <w:color w:val="000000"/>
+          <w:sz w:val="24"/>
+          <w:szCs w:val="24"/>
+        </w:rPr>
+        <w:t xml:space="preserve">China </w:t>
+      </w:r>
+      <w:r>
+        <w:rPr>
+          <w:rFonts w:ascii="Helvetica" w:hAnsi="Helvetica" w:cs="Helvetica"/>
+          <w:b/>
+          <w:bCs/>
+          <w:color w:val="FF0000"/>
+          <w:sz w:val="24"/>
+          <w:szCs w:val="24"/>
+        </w:rPr>
+        <w:t>Discontent</w:t>
+      </w:r>
+      <w:r>
+        <w:rPr>
+          <w:rFonts w:ascii="Helvetica" w:hAnsi="Helvetica" w:cs="Helvetica" w:hint="eastAsia"/>
+          <w:b/>
+          <w:bCs/>
+          <w:color w:val="FF0000"/>
+          <w:sz w:val="24"/>
+          <w:szCs w:val="24"/>
+        </w:rPr>
+        <w:t xml:space="preserve"> </w:t>
+      </w:r>
+      <w:r>
+        <w:rPr>
+          <w:rFonts w:ascii="Helvetica" w:hAnsi="Helvetica" w:cs="Helvetica" w:hint="eastAsia"/>
+          <w:b/>
+          <w:bCs/>
+          <w:color w:val="FF0000"/>
+          <w:sz w:val="24"/>
+          <w:szCs w:val="24"/>
+        </w:rPr>
+        <w:t>（不滿意）</w:t>
       </w:r>
     </w:p>
     <w:p>
@@ -942,39 +540,72 @@
       </w:pPr>
       <w:r>
         <w:rPr>
-          <w:rStyle w:val="Emphasis"/>
-          <w:rFonts w:ascii="Georgia" w:eastAsiaTheme="majorEastAsia" w:hAnsi="Georgia" w:cs="Helvetica"/>
-          <w:color w:val="000000"/>
-          <w:sz w:val="30"/>
-          <w:szCs w:val="30"/>
-          <w:bdr w:val="single" w:sz="2" w:space="0" w:color="E5E7EB" w:frame="1"/>
-        </w:rPr>
-        <w:t>Never miss an episode. </w:t>
-      </w:r>
-      <w:hyperlink r:id="rId7" w:tgtFrame="_blank" w:history="1">
-        <w:r>
-          <w:rPr>
-            <w:rStyle w:val="Emphasis"/>
-            <w:rFonts w:ascii="Georgia" w:eastAsiaTheme="majorEastAsia" w:hAnsi="Georgia" w:cs="Helvetica"/>
-            <w:color w:val="0000FF"/>
-            <w:sz w:val="30"/>
-            <w:szCs w:val="30"/>
-            <w:u w:val="single"/>
-            <w:bdr w:val="single" w:sz="2" w:space="0" w:color="E5E7EB" w:frame="1"/>
-          </w:rPr>
-          <w:t>Follow The Big Take Asia podcast today</w:t>
-        </w:r>
-      </w:hyperlink>
-      <w:r>
-        <w:rPr>
-          <w:rStyle w:val="Emphasis"/>
-          <w:rFonts w:ascii="Georgia" w:eastAsiaTheme="majorEastAsia" w:hAnsi="Georgia" w:cs="Helvetica"/>
-          <w:color w:val="000000"/>
-          <w:sz w:val="30"/>
-          <w:szCs w:val="30"/>
-          <w:bdr w:val="single" w:sz="2" w:space="0" w:color="E5E7EB" w:frame="1"/>
-        </w:rPr>
-        <w:t>.</w:t>
+          <w:rFonts w:ascii="Georgia" w:hAnsi="Georgia" w:cs="Helvetica"/>
+          <w:color w:val="000000"/>
+          <w:sz w:val="30"/>
+          <w:szCs w:val="30"/>
+          <w:highlight w:val="green"/>
+        </w:rPr>
+        <w:t xml:space="preserve">Krugman </w:t>
+      </w:r>
+      <w:r>
+        <w:rPr>
+          <w:rFonts w:ascii="Georgia" w:hAnsi="Georgia" w:cs="Helvetica"/>
+          <w:color w:val="FF0000"/>
+          <w:sz w:val="30"/>
+          <w:szCs w:val="30"/>
+          <w:highlight w:val="green"/>
+        </w:rPr>
+        <w:t xml:space="preserve">echoed </w:t>
+      </w:r>
+      <w:r>
+        <w:rPr>
+          <w:rFonts w:ascii="Georgia" w:hAnsi="Georgia" w:cs="Helvetica"/>
+          <w:color w:val="000000"/>
+          <w:sz w:val="30"/>
+          <w:szCs w:val="30"/>
+          <w:highlight w:val="green"/>
+        </w:rPr>
+        <w:t>criticism by US economic officials including Treasury Secretary Janet Yellen that China can’t simply export its way out of trouble</w:t>
+      </w:r>
+      <w:r>
+        <w:rPr>
+          <w:rFonts w:ascii="Georgia" w:hAnsi="Georgia" w:cs="Helvetica"/>
+          <w:color w:val="000000"/>
+          <w:sz w:val="30"/>
+          <w:szCs w:val="30"/>
+        </w:rPr>
+        <w:t xml:space="preserve">. </w:t>
+      </w:r>
+      <w:r>
+        <w:rPr>
+          <w:rFonts w:ascii="Georgia" w:hAnsi="Georgia" w:cs="Helvetica"/>
+          <w:color w:val="000000"/>
+          <w:sz w:val="30"/>
+          <w:szCs w:val="30"/>
+          <w:highlight w:val="green"/>
+        </w:rPr>
+        <w:t xml:space="preserve">The comments come amid renewed concern in the US and Europe over what is viewed as Chinese overproduction and the dumping of heavily </w:t>
+      </w:r>
+      <w:r>
+        <w:rPr>
+          <w:rFonts w:ascii="Georgia" w:hAnsi="Georgia" w:cs="Helvetica"/>
+          <w:color w:val="FF0000"/>
+          <w:sz w:val="30"/>
+          <w:szCs w:val="30"/>
+          <w:highlight w:val="green"/>
+        </w:rPr>
+        <w:t xml:space="preserve">subsidized </w:t>
+      </w:r>
+      <w:r>
+        <w:rPr>
+          <w:rFonts w:ascii="Georgia" w:hAnsi="Georgia" w:cs="Helvetica"/>
+          <w:color w:val="000000"/>
+          <w:sz w:val="30"/>
+          <w:szCs w:val="30"/>
+          <w:highlight w:val="green"/>
+        </w:rPr>
+        <w:t>products overseas.</w:t>
       </w:r>
     </w:p>
     <w:p>
@@ -1002,77 +633,9 @@
           <w:sz w:val="30"/>
           <w:szCs w:val="30"/>
         </w:rPr>
-        <w:t>Krugman echoed criticism by US economic officials including Treasury Secretary Janet Yellen that China can’t simply export its way out of trouble. The comments come amid renewed concern in the US and Europe over what is viewed as Chinese overproduction and the dumping of heavily subsidized products overseas.</w:t>
-      </w:r>
-    </w:p>
-    <w:p>
-      <w:pPr>
-        <w:pStyle w:val="media-ui-paragraphtext-sqisdnjh0t0-"/>
-        <w:pBdr>
-          <w:top w:val="single" w:sz="2" w:space="0" w:color="E5E7EB"/>
-          <w:left w:val="single" w:sz="2" w:space="0" w:color="E5E7EB"/>
-          <w:bottom w:val="single" w:sz="2" w:space="0" w:color="E5E7EB"/>
-          <w:right w:val="single" w:sz="2" w:space="0" w:color="E5E7EB"/>
-        </w:pBdr>
-        <w:shd w:val="clear" w:color="auto" w:fill="FFFFFF"/>
-        <w:spacing w:before="0" w:beforeAutospacing="0" w:after="360" w:afterAutospacing="0" w:line="450" w:lineRule="atLeast"/>
-        <w:rPr>
-          <w:rFonts w:ascii="Georgia" w:hAnsi="Georgia" w:cs="Helvetica"/>
-          <w:color w:val="000000"/>
-          <w:sz w:val="30"/>
-          <w:szCs w:val="30"/>
-        </w:rPr>
-      </w:pPr>
-      <w:r>
-        <w:rPr>
-          <w:rFonts w:ascii="Georgia" w:hAnsi="Georgia" w:cs="Helvetica"/>
-          <w:color w:val="000000"/>
-          <w:sz w:val="30"/>
-          <w:szCs w:val="30"/>
-        </w:rPr>
-        <w:t>Read more: </w:t>
-      </w:r>
-      <w:hyperlink r:id="rId8" w:tgtFrame="_blank" w:history="1">
-        <w:r>
-          <w:rPr>
-            <w:rStyle w:val="Hyperlink"/>
-            <w:rFonts w:ascii="Georgia" w:eastAsiaTheme="majorEastAsia" w:hAnsi="Georgia" w:cs="Helvetica"/>
-            <w:sz w:val="30"/>
-            <w:szCs w:val="30"/>
-            <w:bdr w:val="single" w:sz="2" w:space="0" w:color="E5E7EB" w:frame="1"/>
-          </w:rPr>
-          <w:t>China Steps Up Warning to EU Just Days Before Tariff Decision</w:t>
-        </w:r>
-      </w:hyperlink>
-    </w:p>
-    <w:p>
-      <w:pPr>
-        <w:pStyle w:val="media-ui-paragraphtext-sqisdnjh0t0-"/>
-        <w:pBdr>
-          <w:top w:val="single" w:sz="2" w:space="0" w:color="E5E7EB"/>
-          <w:left w:val="single" w:sz="2" w:space="0" w:color="E5E7EB"/>
-          <w:bottom w:val="single" w:sz="2" w:space="0" w:color="E5E7EB"/>
-          <w:right w:val="single" w:sz="2" w:space="0" w:color="E5E7EB"/>
-        </w:pBdr>
-        <w:shd w:val="clear" w:color="auto" w:fill="FFFFFF"/>
-        <w:spacing w:before="0" w:beforeAutospacing="0" w:after="360" w:afterAutospacing="0" w:line="450" w:lineRule="atLeast"/>
-        <w:rPr>
-          <w:rFonts w:ascii="Georgia" w:hAnsi="Georgia" w:cs="Helvetica"/>
-          <w:color w:val="000000"/>
-          <w:sz w:val="30"/>
-          <w:szCs w:val="30"/>
-        </w:rPr>
-      </w:pPr>
-      <w:r>
-        <w:rPr>
-          <w:rFonts w:ascii="Georgia" w:hAnsi="Georgia" w:cs="Helvetica"/>
-          <w:color w:val="000000"/>
-          <w:sz w:val="30"/>
-          <w:szCs w:val="30"/>
-        </w:rPr>
         <w:t>“We can’t absorb, the world will not accept everything China wants to export,” Krugman said on Bloomberg TV’s </w:t>
       </w:r>
-      <w:hyperlink r:id="rId9" w:tgtFrame="_blank" w:tooltip="WATCH The Asia Trade" w:history="1">
+      <w:hyperlink r:id="rId6" w:tgtFrame="_blank" w:tooltip="WATCH The Asia Trade" w:history="1">
         <w:r>
           <w:rPr>
             <w:rStyle w:val="Emphasis"/>
@@ -1149,7 +712,36 @@
           <w:sz w:val="30"/>
           <w:szCs w:val="30"/>
         </w:rPr>
-        <w:t>Another prominent economist, Stephen Roach, weighed in on China’s economy on Monday. He said he found a grim mood on the ground in Beijing during a visit recently, especially among entrepreneurs and students.</w:t>
+        <w:t xml:space="preserve">Another prominent economist, Stephen Roach, </w:t>
+      </w:r>
+      <w:r>
+        <w:rPr>
+          <w:rFonts w:ascii="Georgia" w:hAnsi="Georgia" w:cs="Helvetica"/>
+          <w:color w:val="000000"/>
+          <w:sz w:val="30"/>
+          <w:szCs w:val="30"/>
+          <w:highlight w:val="green"/>
+        </w:rPr>
+        <w:t>weighed in on China’s economy on Monday</w:t>
+      </w:r>
+      <w:r>
+        <w:rPr>
+          <w:rFonts w:ascii="Georgia" w:hAnsi="Georgia" w:cs="Helvetica"/>
+          <w:color w:val="000000"/>
+          <w:sz w:val="30"/>
+          <w:szCs w:val="30"/>
+        </w:rPr>
+        <w:t xml:space="preserve">. </w:t>
+      </w:r>
+      <w:r>
+        <w:rPr>
+          <w:rFonts w:ascii="Georgia" w:hAnsi="Georgia" w:cs="Helvetica"/>
+          <w:color w:val="000000"/>
+          <w:sz w:val="30"/>
+          <w:szCs w:val="30"/>
+          <w:highlight w:val="green"/>
+        </w:rPr>
+        <w:t>He said he found a grim mood on the ground in Beijing during a visit recently, especially among entrepreneurs and students.</w:t>
       </w:r>
     </w:p>
     <w:p>
@@ -1176,8 +768,38 @@
           <w:color w:val="000000"/>
           <w:sz w:val="30"/>
           <w:szCs w:val="30"/>
-        </w:rPr>
-        <w:t>“I found a Beijing that really didn’t have much of the spark that I had been accustomed to over my many years of traveling there,” Roach said in a Bloomberg TV interview. “</w:t>
+          <w:highlight w:val="green"/>
+        </w:rPr>
+        <w:t xml:space="preserve">“I found a Beijing that really didn’t have much of the </w:t>
+      </w:r>
+      <w:r>
+        <w:rPr>
+          <w:rFonts w:ascii="Georgia" w:hAnsi="Georgia" w:cs="Helvetica"/>
+          <w:color w:val="FF0000"/>
+          <w:sz w:val="30"/>
+          <w:szCs w:val="30"/>
+          <w:highlight w:val="green"/>
+        </w:rPr>
+        <w:t xml:space="preserve">spark </w:t>
+      </w:r>
+      <w:r>
+        <w:rPr>
+          <w:rFonts w:ascii="Georgia" w:hAnsi="Georgia" w:cs="Helvetica"/>
+          <w:color w:val="000000"/>
+          <w:sz w:val="30"/>
+          <w:szCs w:val="30"/>
+          <w:highlight w:val="green"/>
+        </w:rPr>
+        <w:t>that I had been accustomed to over my many years of traveling there,”</w:t>
+      </w:r>
+      <w:r>
+        <w:rPr>
+          <w:rFonts w:ascii="Georgia" w:hAnsi="Georgia" w:cs="Helvetica"/>
+          <w:color w:val="000000"/>
+          <w:sz w:val="30"/>
+          <w:szCs w:val="30"/>
+        </w:rPr>
+        <w:t xml:space="preserve"> Roach said in a Bloomberg TV interview. “</w:t>
       </w:r>
       <w:proofErr w:type="gramStart"/>
       <w:r>
@@ -1198,6 +820,26 @@
           <w:szCs w:val="30"/>
         </w:rPr>
         <w:t xml:space="preserve"> the best I could call it was a mood of grim resignation,” said the former chairman of Morgan Stanley Asia who now teaches at Yale University.</w:t>
+      </w:r>
+    </w:p>
+    <w:p>
+      <w:pPr>
+        <w:shd w:val="clear" w:color="auto" w:fill="FFFFFF"/>
+        <w:rPr>
+          <w:rFonts w:ascii="Helvetica" w:hAnsi="Helvetica" w:cs="Helvetica"/>
+          <w:color w:val="000000"/>
+          <w:sz w:val="27"/>
+          <w:szCs w:val="27"/>
+        </w:rPr>
+      </w:pPr>
+      <w:r>
+        <w:rPr>
+          <w:rFonts w:ascii="Helvetica" w:hAnsi="Helvetica" w:cs="Helvetica"/>
+          <w:color w:val="000000"/>
+          <w:sz w:val="27"/>
+          <w:szCs w:val="27"/>
+        </w:rPr>
+        <w:t>Stephen Roach, Senior Fellow at Yale Law School and former Morgan Stanley Asia chairman, discusses his concerns about US trade policy toward China and his latest assessment of the Chinese economy.</w:t>
       </w:r>
     </w:p>
     <w:p>
@@ -1225,121 +867,6 @@
           <w:sz w:val="30"/>
           <w:szCs w:val="30"/>
         </w:rPr>
-        <w:t>Read more: </w:t>
-      </w:r>
-      <w:hyperlink r:id="rId10" w:tgtFrame="_blank" w:history="1">
-        <w:r>
-          <w:rPr>
-            <w:rStyle w:val="Hyperlink"/>
-            <w:rFonts w:ascii="Georgia" w:eastAsiaTheme="majorEastAsia" w:hAnsi="Georgia" w:cs="Helvetica"/>
-            <w:sz w:val="30"/>
-            <w:szCs w:val="30"/>
-            <w:bdr w:val="single" w:sz="2" w:space="0" w:color="E5E7EB" w:frame="1"/>
-          </w:rPr>
-          <w:t>US Risks a ‘Forever’ Trade War With China, Stephen Roach Says</w:t>
-        </w:r>
-      </w:hyperlink>
-    </w:p>
-    <w:p>
-      <w:pPr>
-        <w:pStyle w:val="error-header"/>
-        <w:pBdr>
-          <w:top w:val="single" w:sz="2" w:space="0" w:color="E5E7EB"/>
-          <w:left w:val="single" w:sz="2" w:space="0" w:color="E5E7EB"/>
-          <w:bottom w:val="single" w:sz="2" w:space="0" w:color="E5E7EB"/>
-          <w:right w:val="single" w:sz="2" w:space="0" w:color="E5E7EB"/>
-        </w:pBdr>
-        <w:shd w:val="clear" w:color="auto" w:fill="000000"/>
-        <w:rPr>
-          <w:rFonts w:ascii="Helvetica" w:hAnsi="Helvetica" w:cs="Helvetica"/>
-          <w:color w:val="FFFFFF"/>
-          <w:sz w:val="27"/>
-          <w:szCs w:val="27"/>
-        </w:rPr>
-      </w:pPr>
-      <w:r>
-        <w:rPr>
-          <w:rFonts w:ascii="Helvetica" w:hAnsi="Helvetica" w:cs="Helvetica"/>
-          <w:color w:val="FFFFFF"/>
-          <w:sz w:val="27"/>
-          <w:szCs w:val="27"/>
-        </w:rPr>
-        <w:t>Error:</w:t>
-      </w:r>
-    </w:p>
-    <w:p>
-      <w:pPr>
-        <w:pStyle w:val="NormalWeb"/>
-        <w:pBdr>
-          <w:top w:val="single" w:sz="2" w:space="0" w:color="E5E7EB"/>
-          <w:left w:val="single" w:sz="2" w:space="0" w:color="E5E7EB"/>
-          <w:bottom w:val="single" w:sz="2" w:space="0" w:color="E5E7EB"/>
-          <w:right w:val="single" w:sz="2" w:space="0" w:color="E5E7EB"/>
-        </w:pBdr>
-        <w:shd w:val="clear" w:color="auto" w:fill="000000"/>
-        <w:spacing w:before="0" w:beforeAutospacing="0" w:after="0" w:afterAutospacing="0"/>
-        <w:rPr>
-          <w:rFonts w:ascii="Helvetica" w:hAnsi="Helvetica" w:cs="Helvetica"/>
-          <w:color w:val="FFFFFF"/>
-          <w:sz w:val="27"/>
-          <w:szCs w:val="27"/>
-        </w:rPr>
-      </w:pPr>
-      <w:r>
-        <w:rPr>
-          <w:rFonts w:ascii="Helvetica" w:hAnsi="Helvetica" w:cs="Helvetica"/>
-          <w:color w:val="FFFFFF"/>
-          <w:sz w:val="27"/>
-          <w:szCs w:val="27"/>
-        </w:rPr>
-        <w:t>Could not download required scripts. Please update your browser or turn off ad blocker to continue to watch.</w:t>
-      </w:r>
-    </w:p>
-    <w:p>
-      <w:pPr>
-        <w:shd w:val="clear" w:color="auto" w:fill="FFFFFF"/>
-        <w:rPr>
-          <w:rFonts w:ascii="Helvetica" w:hAnsi="Helvetica" w:cs="Helvetica"/>
-          <w:color w:val="000000"/>
-          <w:sz w:val="27"/>
-          <w:szCs w:val="27"/>
-        </w:rPr>
-      </w:pPr>
-      <w:r>
-        <w:rPr>
-          <w:rFonts w:ascii="Helvetica" w:hAnsi="Helvetica" w:cs="Helvetica"/>
-          <w:color w:val="000000"/>
-          <w:sz w:val="27"/>
-          <w:szCs w:val="27"/>
-        </w:rPr>
-        <w:t>Stephen Roach, Senior Fellow at Yale Law School and former Morgan Stanley Asia chairman, discusses his concerns about US trade policy toward China and his latest assessment of the Chinese economy.</w:t>
-      </w:r>
-    </w:p>
-    <w:p>
-      <w:pPr>
-        <w:pStyle w:val="media-ui-paragraphtext-sqisdnjh0t0-"/>
-        <w:pBdr>
-          <w:top w:val="single" w:sz="2" w:space="0" w:color="E5E7EB"/>
-          <w:left w:val="single" w:sz="2" w:space="0" w:color="E5E7EB"/>
-          <w:bottom w:val="single" w:sz="2" w:space="0" w:color="E5E7EB"/>
-          <w:right w:val="single" w:sz="2" w:space="0" w:color="E5E7EB"/>
-        </w:pBdr>
-        <w:shd w:val="clear" w:color="auto" w:fill="FFFFFF"/>
-        <w:spacing w:before="0" w:beforeAutospacing="0" w:after="360" w:afterAutospacing="0" w:line="450" w:lineRule="atLeast"/>
-        <w:rPr>
-          <w:rFonts w:ascii="Georgia" w:hAnsi="Georgia" w:cs="Helvetica"/>
-          <w:color w:val="000000"/>
-          <w:sz w:val="30"/>
-          <w:szCs w:val="30"/>
-        </w:rPr>
-      </w:pPr>
-      <w:r>
-        <w:rPr>
-          <w:rFonts w:ascii="Georgia" w:hAnsi="Georgia" w:cs="Helvetica"/>
-          <w:color w:val="000000"/>
-          <w:sz w:val="30"/>
-          <w:szCs w:val="30"/>
-        </w:rPr>
         <w:t xml:space="preserve">A regular policy adviser to the Chinese government, Li </w:t>
       </w:r>
       <w:proofErr w:type="spellStart"/>
@@ -1362,7 +889,7 @@
         </w:rPr>
         <w:t>, predicted more supportive policies for the economy in the coming months. </w:t>
       </w:r>
-      <w:hyperlink r:id="rId11" w:tgtFrame="_blank" w:history="1">
+      <w:hyperlink r:id="rId7" w:tgtFrame="_blank" w:history="1">
         <w:r>
           <w:rPr>
             <w:rStyle w:val="Hyperlink"/>
@@ -1381,7 +908,77 @@
           <w:sz w:val="30"/>
           <w:szCs w:val="30"/>
         </w:rPr>
-        <w:t> to Bloomberg TV, the Chinese economist called on Beijing to issue much more central government debt to make up for the inability of cash-strapped local authorities to spend money and drive growth.</w:t>
+        <w:t xml:space="preserve"> to Bloomberg TV, </w:t>
+      </w:r>
+      <w:r>
+        <w:rPr>
+          <w:rFonts w:ascii="Georgia" w:hAnsi="Georgia" w:cs="Helvetica"/>
+          <w:color w:val="000000"/>
+          <w:sz w:val="30"/>
+          <w:szCs w:val="30"/>
+          <w:highlight w:val="green"/>
+        </w:rPr>
+        <w:t xml:space="preserve">the Chinese economist called on Beijing to issue much more central government debt to </w:t>
+      </w:r>
+      <w:r>
+        <w:rPr>
+          <w:rFonts w:ascii="Georgia" w:hAnsi="Georgia" w:cs="Helvetica"/>
+          <w:color w:val="FF0000"/>
+          <w:sz w:val="30"/>
+          <w:szCs w:val="30"/>
+          <w:highlight w:val="green"/>
+        </w:rPr>
+        <w:t xml:space="preserve">make up for </w:t>
+      </w:r>
+      <w:r>
+        <w:rPr>
+          <w:rFonts w:ascii="Georgia" w:hAnsi="Georgia" w:cs="Helvetica"/>
+          <w:color w:val="000000"/>
+          <w:sz w:val="30"/>
+          <w:szCs w:val="30"/>
+          <w:highlight w:val="green"/>
+        </w:rPr>
+        <w:t xml:space="preserve">the </w:t>
+      </w:r>
+      <w:r>
+        <w:rPr>
+          <w:rFonts w:ascii="Georgia" w:hAnsi="Georgia" w:cs="Helvetica"/>
+          <w:color w:val="FF0000"/>
+          <w:sz w:val="30"/>
+          <w:szCs w:val="30"/>
+          <w:highlight w:val="green"/>
+        </w:rPr>
+        <w:t xml:space="preserve">inability </w:t>
+      </w:r>
+      <w:r>
+        <w:rPr>
+          <w:rFonts w:ascii="Georgia" w:hAnsi="Georgia" w:cs="Helvetica"/>
+          <w:color w:val="000000"/>
+          <w:sz w:val="30"/>
+          <w:szCs w:val="30"/>
+          <w:highlight w:val="green"/>
+        </w:rPr>
+        <w:t>of cash-</w:t>
+      </w:r>
+      <w:r>
+        <w:rPr>
+          <w:rFonts w:ascii="Georgia" w:hAnsi="Georgia" w:cs="Helvetica"/>
+          <w:color w:val="FF0000"/>
+          <w:sz w:val="30"/>
+          <w:szCs w:val="30"/>
+          <w:highlight w:val="green"/>
+        </w:rPr>
+        <w:t xml:space="preserve">strapped </w:t>
+      </w:r>
+      <w:r>
+        <w:rPr>
+          <w:rFonts w:ascii="Georgia" w:hAnsi="Georgia" w:cs="Helvetica"/>
+          <w:color w:val="000000"/>
+          <w:sz w:val="30"/>
+          <w:szCs w:val="30"/>
+          <w:highlight w:val="green"/>
+        </w:rPr>
+        <w:t>local authorities to spend money and drive growth.</w:t>
       </w:r>
     </w:p>
     <w:p>
@@ -1410,6 +1007,7 @@
           <w:sz w:val="33"/>
           <w:szCs w:val="33"/>
         </w:rPr>
+        <w:lastRenderedPageBreak/>
         <w:t>On</w:t>
       </w:r>
       <w:proofErr w:type="gramEnd"/>
@@ -1448,7 +1046,25 @@
           <w:sz w:val="30"/>
           <w:szCs w:val="30"/>
         </w:rPr>
-        <w:t>Looking beyond China, Krugman said he found it hard to understand why Japanese authorities are panicking over a weaker yen that helps boost demand in that economy.</w:t>
+        <w:t xml:space="preserve">Looking beyond China, Krugman said he found it hard to understand why Japanese authorities are </w:t>
+      </w:r>
+      <w:r>
+        <w:rPr>
+          <w:rFonts w:ascii="Georgia" w:hAnsi="Georgia" w:cs="Helvetica"/>
+          <w:color w:val="FF0000"/>
+          <w:sz w:val="30"/>
+          <w:szCs w:val="30"/>
+        </w:rPr>
+        <w:t xml:space="preserve">panicking </w:t>
+      </w:r>
+      <w:r>
+        <w:rPr>
+          <w:rFonts w:ascii="Georgia" w:hAnsi="Georgia" w:cs="Helvetica"/>
+          <w:color w:val="000000"/>
+          <w:sz w:val="30"/>
+          <w:szCs w:val="30"/>
+        </w:rPr>
+        <w:t>over a weaker yen that helps boost demand in that economy.</w:t>
       </w:r>
     </w:p>
     <w:p>
@@ -1504,8 +1120,17 @@
           <w:sz w:val="30"/>
           <w:szCs w:val="30"/>
         </w:rPr>
-        <w:lastRenderedPageBreak/>
-        <w:t xml:space="preserve">“A weaker yen, after give it a bit of a lag, that’s actually positive for demand for Japanese goods and services,” Krugman said. It’s “puzzling </w:t>
+        <w:t>“A weaker yen, after give it a bit of a lag, that’s actually positive for demand for Japanese goods and services,” Krugman said. It’s “</w:t>
+      </w:r>
+      <w:r>
+        <w:rPr>
+          <w:rFonts w:ascii="Georgia" w:hAnsi="Georgia" w:cs="Helvetica"/>
+          <w:color w:val="000000"/>
+          <w:sz w:val="30"/>
+          <w:szCs w:val="30"/>
+          <w:highlight w:val="green"/>
+        </w:rPr>
+        <w:t xml:space="preserve">puzzling </w:t>
       </w:r>
       <w:proofErr w:type="gramStart"/>
       <w:r>
@@ -1514,6 +1139,7 @@
           <w:color w:val="000000"/>
           <w:sz w:val="30"/>
           <w:szCs w:val="30"/>
+          <w:highlight w:val="green"/>
         </w:rPr>
         <w:t>why</w:t>
       </w:r>
@@ -1524,8 +1150,18 @@
           <w:color w:val="000000"/>
           <w:sz w:val="30"/>
           <w:szCs w:val="30"/>
-        </w:rPr>
-        <w:t xml:space="preserve"> the weaker yen is inspiring as much panic as it seems to be.”</w:t>
+          <w:highlight w:val="green"/>
+        </w:rPr>
+        <w:t xml:space="preserve"> the weaker yen is inspiring as much panic as it seems to be</w:t>
+      </w:r>
+      <w:r>
+        <w:rPr>
+          <w:rFonts w:ascii="Georgia" w:hAnsi="Georgia" w:cs="Helvetica"/>
+          <w:color w:val="000000"/>
+          <w:sz w:val="30"/>
+          <w:szCs w:val="30"/>
+        </w:rPr>
+        <w:t>.”</w:t>
       </w:r>
     </w:p>
     <w:p>
@@ -1581,20 +1217,36 @@
           <w:sz w:val="30"/>
           <w:szCs w:val="30"/>
         </w:rPr>
-        <w:t>Read more: </w:t>
-      </w:r>
-      <w:hyperlink r:id="rId12" w:tgtFrame="_blank" w:history="1">
-        <w:r>
-          <w:rPr>
-            <w:rStyle w:val="Hyperlink"/>
-            <w:rFonts w:ascii="Georgia" w:eastAsiaTheme="majorEastAsia" w:hAnsi="Georgia" w:cs="Helvetica"/>
-            <w:sz w:val="30"/>
-            <w:szCs w:val="30"/>
-            <w:bdr w:val="single" w:sz="2" w:space="0" w:color="E5E7EB" w:frame="1"/>
-          </w:rPr>
-          <w:t>Japan Spent Record $62 Billion to Prop Up Yen in Past Month</w:t>
-        </w:r>
-      </w:hyperlink>
+        <w:t>Krugman, now at the City University of New York, isn’t all convinced that Japan is finally having sustainable inflationary pressures.</w:t>
+      </w:r>
+    </w:p>
+    <w:p>
+      <w:pPr>
+        <w:pStyle w:val="Heading3"/>
+        <w:pBdr>
+          <w:top w:val="single" w:sz="2" w:space="0" w:color="E5E7EB"/>
+          <w:left w:val="single" w:sz="2" w:space="0" w:color="E5E7EB"/>
+          <w:bottom w:val="single" w:sz="2" w:space="0" w:color="E5E7EB"/>
+          <w:right w:val="single" w:sz="2" w:space="0" w:color="E5E7EB"/>
+        </w:pBdr>
+        <w:shd w:val="clear" w:color="auto" w:fill="FFFFFF"/>
+        <w:spacing w:before="0" w:after="60" w:line="429" w:lineRule="atLeast"/>
+        <w:rPr>
+          <w:rFonts w:ascii="Helvetica" w:hAnsi="Helvetica" w:cs="Helvetica"/>
+          <w:color w:val="000000"/>
+          <w:sz w:val="33"/>
+          <w:szCs w:val="33"/>
+        </w:rPr>
+      </w:pPr>
+      <w:r>
+        <w:rPr>
+          <w:rFonts w:ascii="Helvetica" w:hAnsi="Helvetica" w:cs="Helvetica"/>
+          <w:color w:val="000000"/>
+          <w:sz w:val="33"/>
+          <w:szCs w:val="33"/>
+        </w:rPr>
+        <w:t>‘A Long Way’</w:t>
+      </w:r>
     </w:p>
     <w:p>
       <w:pPr>
@@ -1621,35 +1273,25 @@
           <w:sz w:val="30"/>
           <w:szCs w:val="30"/>
         </w:rPr>
-        <w:t>Krugman, now at the City University of New York, isn’t all convinced that Japan is finally having sustainable inflationary pressures.</w:t>
-      </w:r>
-    </w:p>
-    <w:p>
-      <w:pPr>
-        <w:pStyle w:val="Heading3"/>
-        <w:pBdr>
-          <w:top w:val="single" w:sz="2" w:space="0" w:color="E5E7EB"/>
-          <w:left w:val="single" w:sz="2" w:space="0" w:color="E5E7EB"/>
-          <w:bottom w:val="single" w:sz="2" w:space="0" w:color="E5E7EB"/>
-          <w:right w:val="single" w:sz="2" w:space="0" w:color="E5E7EB"/>
-        </w:pBdr>
-        <w:shd w:val="clear" w:color="auto" w:fill="FFFFFF"/>
-        <w:spacing w:before="0" w:after="60" w:line="429" w:lineRule="atLeast"/>
-        <w:rPr>
-          <w:rFonts w:ascii="Helvetica" w:hAnsi="Helvetica" w:cs="Helvetica"/>
-          <w:color w:val="000000"/>
-          <w:sz w:val="33"/>
-          <w:szCs w:val="33"/>
-        </w:rPr>
-      </w:pPr>
-      <w:r>
-        <w:rPr>
-          <w:rFonts w:ascii="Helvetica" w:hAnsi="Helvetica" w:cs="Helvetica"/>
-          <w:color w:val="000000"/>
-          <w:sz w:val="33"/>
-          <w:szCs w:val="33"/>
-        </w:rPr>
-        <w:t>‘A Long Way’</w:t>
+        <w:t xml:space="preserve">“I hope so, but I’m not convinced by trying to look at the Japanese data,” Krugman said. “I still don’t see the kind of fundamental strength. A lot of Japan’s long-term weakness has to do with </w:t>
+      </w:r>
+      <w:r>
+        <w:rPr>
+          <w:rFonts w:ascii="Georgia" w:hAnsi="Georgia" w:cs="Helvetica"/>
+          <w:color w:val="FF0000"/>
+          <w:sz w:val="30"/>
+          <w:szCs w:val="30"/>
+        </w:rPr>
+        <w:t>demography</w:t>
+      </w:r>
+      <w:r>
+        <w:rPr>
+          <w:rFonts w:ascii="Georgia" w:hAnsi="Georgia" w:cs="Helvetica"/>
+          <w:color w:val="000000"/>
+          <w:sz w:val="30"/>
+          <w:szCs w:val="30"/>
+        </w:rPr>
+        <w:t>, has to do with extremely low fertility. That hasn’t changed, although Japan is at least more open to immigration than it used to be. But it’s a long way.”</w:t>
       </w:r>
     </w:p>
     <w:p>
@@ -1677,7 +1319,59 @@
           <w:sz w:val="30"/>
           <w:szCs w:val="30"/>
         </w:rPr>
-        <w:t>“I hope so, but I’m not convinced by trying to look at the Japanese data,” Krugman said. “I still don’t see the kind of fundamental strength. A lot of Japan’s long-term weakness has to do with demography, has to do with extremely low fertility. That hasn’t changed, although Japan is at least more open to immigration than it used to be. But it’s a long way.”</w:t>
+        <w:t xml:space="preserve">Japan’s economy contracted in the last quarter, </w:t>
+      </w:r>
+      <w:r>
+        <w:rPr>
+          <w:rFonts w:ascii="Georgia" w:hAnsi="Georgia" w:cs="Helvetica"/>
+          <w:color w:val="000000"/>
+          <w:sz w:val="30"/>
+          <w:szCs w:val="30"/>
+          <w:highlight w:val="green"/>
+        </w:rPr>
+        <w:t xml:space="preserve">extending a period of no growth starting from the middle of last year. That </w:t>
+      </w:r>
+      <w:r>
+        <w:rPr>
+          <w:rFonts w:ascii="Georgia" w:hAnsi="Georgia" w:cs="Helvetica"/>
+          <w:color w:val="FF0000"/>
+          <w:sz w:val="30"/>
+          <w:szCs w:val="30"/>
+          <w:highlight w:val="green"/>
+        </w:rPr>
+        <w:t xml:space="preserve">underscored </w:t>
+      </w:r>
+      <w:r>
+        <w:rPr>
+          <w:rFonts w:ascii="Georgia" w:hAnsi="Georgia" w:cs="Helvetica"/>
+          <w:color w:val="000000"/>
+          <w:sz w:val="30"/>
+          <w:szCs w:val="30"/>
+          <w:highlight w:val="green"/>
+        </w:rPr>
+        <w:t xml:space="preserve">a lack of momentum even after the BOJ ended its massive monetary easing program in March with the </w:t>
+      </w:r>
+      <w:proofErr w:type="gramStart"/>
+      <w:r>
+        <w:rPr>
+          <w:rFonts w:ascii="Georgia" w:hAnsi="Georgia" w:cs="Helvetica"/>
+          <w:color w:val="000000"/>
+          <w:sz w:val="30"/>
+          <w:szCs w:val="30"/>
+          <w:highlight w:val="green"/>
+        </w:rPr>
+        <w:t>first rate</w:t>
+      </w:r>
+      <w:proofErr w:type="gramEnd"/>
+      <w:r>
+        <w:rPr>
+          <w:rFonts w:ascii="Georgia" w:hAnsi="Georgia" w:cs="Helvetica"/>
+          <w:color w:val="000000"/>
+          <w:sz w:val="30"/>
+          <w:szCs w:val="30"/>
+          <w:highlight w:val="green"/>
+        </w:rPr>
+        <w:t xml:space="preserve"> hike in 17 years.</w:t>
       </w:r>
     </w:p>
     <w:p>
@@ -1705,27 +1399,17 @@
           <w:sz w:val="30"/>
           <w:szCs w:val="30"/>
         </w:rPr>
-        <w:t xml:space="preserve">Japan’s economy contracted in the last quarter, extending a period of no growth starting from the middle of last year. That underscored a lack of momentum even after the BOJ ended its massive monetary easing program in March with the </w:t>
-      </w:r>
-      <w:proofErr w:type="gramStart"/>
-      <w:r>
-        <w:rPr>
-          <w:rFonts w:ascii="Georgia" w:hAnsi="Georgia" w:cs="Helvetica"/>
-          <w:color w:val="000000"/>
-          <w:sz w:val="30"/>
-          <w:szCs w:val="30"/>
-        </w:rPr>
-        <w:t>first rate</w:t>
-      </w:r>
-      <w:proofErr w:type="gramEnd"/>
-      <w:r>
-        <w:rPr>
-          <w:rFonts w:ascii="Georgia" w:hAnsi="Georgia" w:cs="Helvetica"/>
-          <w:color w:val="000000"/>
-          <w:sz w:val="30"/>
-          <w:szCs w:val="30"/>
-        </w:rPr>
-        <w:t xml:space="preserve"> hike in 17 years.</w:t>
+        <w:t xml:space="preserve">The biggest driver for the yen weakening is a wide interest rate gap with the Federal Reserve. While few expect the Fed to cut rates soon on the back of sticky inflation, </w:t>
+      </w:r>
+      <w:r>
+        <w:rPr>
+          <w:rFonts w:ascii="Georgia" w:hAnsi="Georgia" w:cs="Helvetica"/>
+          <w:color w:val="000000"/>
+          <w:sz w:val="30"/>
+          <w:szCs w:val="30"/>
+          <w:highlight w:val="green"/>
+        </w:rPr>
+        <w:t>Krugman reiterated his view that it’s better to cut rates soon with the chance of re-accelerating inflation looks very small if the Fed cuts rates.</w:t>
       </w:r>
     </w:p>
     <w:p>
@@ -1753,35 +1437,44 @@
           <w:sz w:val="30"/>
           <w:szCs w:val="30"/>
         </w:rPr>
-        <w:t>The biggest driver for the yen weakening is a wide interest rate gap with the Federal Reserve. While few expect the Fed to cut rates soon on the back of sticky inflation, Krugman reiterated his view that it’s better to cut rates soon with the chance of re-accelerating inflation looks very small if the Fed cuts rates.</w:t>
-      </w:r>
-    </w:p>
-    <w:p>
-      <w:pPr>
-        <w:pStyle w:val="media-ui-paragraphtext-sqisdnjh0t0-"/>
-        <w:pBdr>
-          <w:top w:val="single" w:sz="2" w:space="0" w:color="E5E7EB"/>
-          <w:left w:val="single" w:sz="2" w:space="0" w:color="E5E7EB"/>
-          <w:bottom w:val="single" w:sz="2" w:space="0" w:color="E5E7EB"/>
-          <w:right w:val="single" w:sz="2" w:space="0" w:color="E5E7EB"/>
-        </w:pBdr>
-        <w:shd w:val="clear" w:color="auto" w:fill="FFFFFF"/>
-        <w:spacing w:before="0" w:beforeAutospacing="0" w:after="360" w:afterAutospacing="0" w:line="450" w:lineRule="atLeast"/>
-        <w:rPr>
-          <w:rFonts w:ascii="Georgia" w:hAnsi="Georgia" w:cs="Helvetica"/>
-          <w:color w:val="000000"/>
-          <w:sz w:val="30"/>
-          <w:szCs w:val="30"/>
-        </w:rPr>
-      </w:pPr>
-      <w:r>
-        <w:rPr>
-          <w:rFonts w:ascii="Georgia" w:hAnsi="Georgia" w:cs="Helvetica"/>
-          <w:color w:val="000000"/>
-          <w:sz w:val="30"/>
-          <w:szCs w:val="30"/>
-        </w:rPr>
-        <w:t>“I would go for the rate cut if only to signal, hey, you know, we’re not asleep here, we’re not going to be obsessed with inflation until that’s so far in the rear-view mirror that we really should have been focusing on the car wreck in front of us,” Krugman said.</w:t>
+        <w:t>“</w:t>
+      </w:r>
+      <w:r>
+        <w:rPr>
+          <w:rFonts w:ascii="Georgia" w:hAnsi="Georgia" w:cs="Helvetica"/>
+          <w:color w:val="000000"/>
+          <w:sz w:val="30"/>
+          <w:szCs w:val="30"/>
+          <w:highlight w:val="green"/>
+        </w:rPr>
+        <w:t>I would go for the rate cut if only to signal, hey, you know, we’re not asleep here</w:t>
+      </w:r>
+      <w:r>
+        <w:rPr>
+          <w:rFonts w:ascii="Georgia" w:hAnsi="Georgia" w:cs="Helvetica"/>
+          <w:color w:val="000000"/>
+          <w:sz w:val="30"/>
+          <w:szCs w:val="30"/>
+        </w:rPr>
+        <w:t xml:space="preserve">, we’re not going to be obsessed with inflation until that’s so far in the rear-view mirror that we really should have been focusing on the car </w:t>
+      </w:r>
+      <w:r>
+        <w:rPr>
+          <w:rFonts w:ascii="Georgia" w:hAnsi="Georgia" w:cs="Helvetica"/>
+          <w:color w:val="FF0000"/>
+          <w:sz w:val="30"/>
+          <w:szCs w:val="30"/>
+        </w:rPr>
+        <w:t xml:space="preserve">wreck </w:t>
+      </w:r>
+      <w:r>
+        <w:rPr>
+          <w:rFonts w:ascii="Georgia" w:hAnsi="Georgia" w:cs="Helvetica"/>
+          <w:color w:val="000000"/>
+          <w:sz w:val="30"/>
+          <w:szCs w:val="30"/>
+        </w:rPr>
+        <w:t>in front of us,” Krugman said.</w:t>
       </w:r>
     </w:p>
     <w:p>
@@ -2952,7 +2645,6 @@
   <w:style w:type="character" w:default="1" w:styleId="DefaultParagraphFont">
     <w:name w:val="Default Paragraph Font"/>
     <w:uiPriority w:val="1"/>
-    <w:semiHidden/>
     <w:unhideWhenUsed/>
   </w:style>
   <w:style w:type="table" w:default="1" w:styleId="TableNormal">

</xml_diff>

<commit_message>
vault backup: 2024-06-06 10:06:10
</commit_message>
<xml_diff>
--- a/language/2024-06-03.docx
+++ b/language/2024-06-03.docx
@@ -116,7 +116,7 @@
       <w:pPr>
         <w:shd w:val="clear" w:color="auto" w:fill="FFFFFF"/>
         <w:rPr>
-          <w:rFonts w:ascii="Helvetica" w:hAnsi="Helvetica" w:cs="Helvetica" w:hint="eastAsia"/>
+          <w:rFonts w:ascii="Helvetica" w:hAnsi="Helvetica" w:cs="Helvetica"/>
           <w:color w:val="000000"/>
           <w:sz w:val="27"/>
           <w:szCs w:val="27"/>
@@ -307,57 +307,39 @@
         <w:shd w:val="clear" w:color="auto" w:fill="FFFFFF"/>
         <w:spacing w:before="0" w:beforeAutospacing="0" w:after="360" w:afterAutospacing="0" w:line="450" w:lineRule="atLeast"/>
         <w:rPr>
+          <w:rFonts w:ascii="Georgia" w:eastAsiaTheme="minorEastAsia" w:hAnsi="Georgia" w:cs="Helvetica"/>
+          <w:color w:val="000000"/>
+          <w:sz w:val="30"/>
+          <w:szCs w:val="30"/>
+        </w:rPr>
+      </w:pPr>
+      <w:r>
+        <w:rPr>
+          <w:rFonts w:ascii="Georgia" w:hAnsi="Georgia" w:cs="Helvetica"/>
+          <w:color w:val="000000"/>
+          <w:sz w:val="30"/>
+          <w:szCs w:val="30"/>
+        </w:rPr>
+        <w:t>“</w:t>
+      </w:r>
+      <w:r>
+        <w:rPr>
+          <w:rFonts w:ascii="Georgia" w:hAnsi="Georgia" w:cs="Helvetica"/>
+          <w:color w:val="000000"/>
+          <w:sz w:val="30"/>
+          <w:szCs w:val="30"/>
+          <w:highlight w:val="green"/>
+        </w:rPr>
+        <w:t>The fact that we seem to have a complete lack of realism on the part of the Chinese is a threat to all of us</w:t>
+      </w:r>
+      <w:r>
+        <w:rPr>
           <w:rFonts w:ascii="Georgia" w:eastAsiaTheme="minorEastAsia" w:hAnsi="Georgia" w:cs="Helvetica" w:hint="eastAsia"/>
           <w:color w:val="000000"/>
           <w:sz w:val="30"/>
           <w:szCs w:val="30"/>
         </w:rPr>
-      </w:pPr>
-      <w:r>
-        <w:rPr>
-          <w:rFonts w:ascii="Georgia" w:hAnsi="Georgia" w:cs="Helvetica"/>
-          <w:color w:val="000000"/>
-          <w:sz w:val="30"/>
-          <w:szCs w:val="30"/>
-        </w:rPr>
-        <w:t>“</w:t>
-      </w:r>
-      <w:r>
-        <w:rPr>
-          <w:rFonts w:ascii="Georgia" w:hAnsi="Georgia" w:cs="Helvetica"/>
-          <w:color w:val="000000"/>
-          <w:sz w:val="30"/>
-          <w:szCs w:val="30"/>
-          <w:highlight w:val="green"/>
-        </w:rPr>
-        <w:t>The fact that we seem to have a complete lack of realism on the part of the Chinese is a threat to all of us</w:t>
-      </w:r>
-      <w:r>
-        <w:rPr>
-          <w:rFonts w:ascii="Georgia" w:eastAsiaTheme="minorEastAsia" w:hAnsi="Georgia" w:cs="Helvetica" w:hint="eastAsia"/>
-          <w:color w:val="000000"/>
-          <w:sz w:val="30"/>
-          <w:szCs w:val="30"/>
-        </w:rPr>
-        <w:t>事實是威脅我們全部，我們認爲在中國的部分</w:t>
-      </w:r>
-      <w:r>
-        <w:rPr>
-          <w:rFonts w:ascii="Georgia" w:eastAsiaTheme="minorEastAsia" w:hAnsi="Georgia" w:cs="Helvetica" w:hint="eastAsia"/>
-          <w:color w:val="000000"/>
-          <w:sz w:val="30"/>
-          <w:szCs w:val="30"/>
-        </w:rPr>
-        <w:t>完全</w:t>
-      </w:r>
-      <w:r>
-        <w:rPr>
-          <w:rFonts w:ascii="Georgia" w:eastAsiaTheme="minorEastAsia" w:hAnsi="Georgia" w:cs="Helvetica" w:hint="eastAsia"/>
-          <w:color w:val="000000"/>
-          <w:sz w:val="30"/>
-          <w:szCs w:val="30"/>
-        </w:rPr>
-        <w:t>欠缺現實主義</w:t>
+        <w:t>事實是威脅我們全部，我們認爲在中國的部分完全欠缺現實主義</w:t>
       </w:r>
       <w:r>
         <w:rPr>
@@ -413,7 +395,7 @@
         <w:spacing w:before="0" w:line="312" w:lineRule="atLeast"/>
         <w:ind w:left="45"/>
         <w:rPr>
-          <w:rFonts w:ascii="Helvetica" w:hAnsi="Helvetica" w:cs="Helvetica" w:hint="eastAsia"/>
+          <w:rFonts w:ascii="Helvetica" w:hAnsi="Helvetica" w:cs="Helvetica"/>
           <w:b/>
           <w:bCs/>
           <w:color w:val="000000"/>
@@ -497,6 +479,52 @@
           <w:szCs w:val="24"/>
         </w:rPr>
         <w:t>（不滿意）</w:t>
+      </w:r>
+      <w:r>
+        <w:rPr>
+          <w:rFonts w:ascii="Helvetica" w:hAnsi="Helvetica" w:cs="Helvetica" w:hint="eastAsia"/>
+          <w:b/>
+          <w:bCs/>
+          <w:color w:val="FF0000"/>
+          <w:sz w:val="24"/>
+          <w:szCs w:val="24"/>
+        </w:rPr>
+        <w:t xml:space="preserve"> </w:t>
+      </w:r>
+      <w:r>
+        <w:rPr>
+          <w:rFonts w:ascii="Helvetica" w:hAnsi="Helvetica" w:cs="Helvetica"/>
+          <w:b/>
+          <w:bCs/>
+          <w:color w:val="FF0000"/>
+          <w:sz w:val="24"/>
+          <w:szCs w:val="24"/>
+        </w:rPr>
+        <w:t>/</w:t>
+      </w:r>
+      <w:proofErr w:type="spellStart"/>
+      <w:r>
+        <w:rPr>
+          <w:rFonts w:ascii="Helvetica" w:hAnsi="Helvetica" w:cs="Helvetica"/>
+          <w:b/>
+          <w:bCs/>
+          <w:color w:val="FF0000"/>
+          <w:sz w:val="24"/>
+          <w:szCs w:val="24"/>
+        </w:rPr>
+        <w:t>kənˈtent</w:t>
+      </w:r>
+      <w:proofErr w:type="spellEnd"/>
+      <w:r>
+        <w:rPr>
+          <w:rFonts w:ascii="Helvetica" w:hAnsi="Helvetica" w:cs="Helvetica"/>
+          <w:b/>
+          <w:bCs/>
+          <w:color w:val="FF0000"/>
+          <w:sz w:val="24"/>
+          <w:szCs w:val="24"/>
+        </w:rPr>
+        <w:t>/</w:t>
       </w:r>
     </w:p>
     <w:p>
@@ -2645,6 +2673,7 @@
   <w:style w:type="character" w:default="1" w:styleId="DefaultParagraphFont">
     <w:name w:val="Default Paragraph Font"/>
     <w:uiPriority w:val="1"/>
+    <w:semiHidden/>
     <w:unhideWhenUsed/>
   </w:style>
   <w:style w:type="table" w:default="1" w:styleId="TableNormal">

</xml_diff>

<commit_message>
vault backup: 2024-06-11 22:56:07
</commit_message>
<xml_diff>
--- a/language/2024-06-03.docx
+++ b/language/2024-06-03.docx
@@ -2,271 +2,6 @@
 <file path=word/document.xml><?xml version="1.0" encoding="utf-8"?>
 <w:document xmlns:wpc="http://schemas.microsoft.com/office/word/2010/wordprocessingCanvas" xmlns:cx="http://schemas.microsoft.com/office/drawing/2014/chartex" xmlns:cx1="http://schemas.microsoft.com/office/drawing/2015/9/8/chartex" xmlns:cx2="http://schemas.microsoft.com/office/drawing/2015/10/21/chartex" xmlns:cx3="http://schemas.microsoft.com/office/drawing/2016/5/9/chartex" xmlns:cx4="http://schemas.microsoft.com/office/drawing/2016/5/10/chartex" xmlns:cx5="http://schemas.microsoft.com/office/drawing/2016/5/11/chartex" xmlns:cx6="http://schemas.microsoft.com/office/drawing/2016/5/12/chartex" xmlns:cx7="http://schemas.microsoft.com/office/drawing/2016/5/13/chartex" xmlns:cx8="http://schemas.microsoft.com/office/drawing/2016/5/14/chartex" xmlns:mc="http://schemas.openxmlformats.org/markup-compatibility/2006" xmlns:aink="http://schemas.microsoft.com/office/drawing/2016/ink" xmlns:am3d="http://schemas.microsoft.com/office/drawing/2017/model3d" xmlns:o="urn:schemas-microsoft-com:office:office" xmlns:oel="http://schemas.microsoft.com/office/2019/extlst" xmlns:r="http://schemas.openxmlformats.org/officeDocument/2006/relationships" xmlns:m="http://schemas.openxmlformats.org/officeDocument/2006/math" xmlns:v="urn:schemas-microsoft-com:vml" xmlns:wp14="http://schemas.microsoft.com/office/word/2010/wordprocessingDrawing" xmlns:wp="http://schemas.openxmlformats.org/drawingml/2006/wordprocessingDrawing" xmlns:w10="urn:schemas-microsoft-com:office:word" xmlns:w="http://schemas.openxmlformats.org/wordprocessingml/2006/main" xmlns:w14="http://schemas.microsoft.com/office/word/2010/wordml" xmlns:w15="http://schemas.microsoft.com/office/word/2012/wordml" xmlns:w16cex="http://schemas.microsoft.com/office/word/2018/wordml/cex" xmlns:w16cid="http://schemas.microsoft.com/office/word/2016/wordml/cid" xmlns:w16="http://schemas.microsoft.com/office/word/2018/wordml" xmlns:w16du="http://schemas.microsoft.com/office/word/2023/wordml/word16du" xmlns:w16sdtdh="http://schemas.microsoft.com/office/word/2020/wordml/sdtdatahash" xmlns:w16se="http://schemas.microsoft.com/office/word/2015/wordml/symex" xmlns:wpg="http://schemas.microsoft.com/office/word/2010/wordprocessingGroup" xmlns:wpi="http://schemas.microsoft.com/office/word/2010/wordprocessingInk" xmlns:wne="http://schemas.microsoft.com/office/word/2006/wordml" xmlns:wps="http://schemas.microsoft.com/office/word/2010/wordprocessingShape" mc:Ignorable="w14 w15 w16se w16cid w16 w16cex w16sdtdh w16du wp14">
   <w:body>
-    <w:p>
-      <w:pPr>
-        <w:pStyle w:val="Heading1"/>
-        <w:pBdr>
-          <w:top w:val="single" w:sz="2" w:space="0" w:color="E5E7EB"/>
-          <w:left w:val="single" w:sz="2" w:space="0" w:color="E5E7EB"/>
-          <w:bottom w:val="single" w:sz="2" w:space="0" w:color="E5E7EB"/>
-          <w:right w:val="single" w:sz="2" w:space="0" w:color="E5E7EB"/>
-        </w:pBdr>
-        <w:shd w:val="clear" w:color="auto" w:fill="FFFFFF"/>
-        <w:spacing w:before="0" w:after="165" w:line="660" w:lineRule="atLeast"/>
-        <w:rPr>
-          <w:rFonts w:ascii="Helvetica" w:hAnsi="Helvetica" w:cs="Helvetica"/>
-          <w:color w:val="000000"/>
-          <w:sz w:val="63"/>
-          <w:szCs w:val="63"/>
-        </w:rPr>
-      </w:pPr>
-      <w:r>
-        <w:rPr>
-          <w:rFonts w:ascii="Helvetica" w:hAnsi="Helvetica" w:cs="Helvetica"/>
-          <w:color w:val="000000"/>
-          <w:sz w:val="63"/>
-          <w:szCs w:val="63"/>
-        </w:rPr>
-        <w:t>Krugman Says China Is ‘</w:t>
-      </w:r>
-      <w:r>
-        <w:rPr>
-          <w:rFonts w:ascii="Helvetica" w:hAnsi="Helvetica" w:cs="Helvetica"/>
-          <w:color w:val="FF0000"/>
-          <w:sz w:val="63"/>
-          <w:szCs w:val="63"/>
-        </w:rPr>
-        <w:t xml:space="preserve">Bizarrely Unwilling’ </w:t>
-      </w:r>
-      <w:r>
-        <w:rPr>
-          <w:rFonts w:ascii="Helvetica" w:hAnsi="Helvetica" w:cs="Helvetica"/>
-          <w:color w:val="000000"/>
-          <w:sz w:val="63"/>
-          <w:szCs w:val="63"/>
-        </w:rPr>
-        <w:t>to Boost Demand</w:t>
-      </w:r>
-    </w:p>
-    <w:p>
-      <w:pPr>
-        <w:numPr>
-          <w:ilvl w:val="0"/>
-          <w:numId w:val="3"/>
-        </w:numPr>
-        <w:pBdr>
-          <w:top w:val="single" w:sz="2" w:space="0" w:color="E5E7EB"/>
-          <w:left w:val="single" w:sz="2" w:space="0" w:color="E5E7EB"/>
-          <w:bottom w:val="single" w:sz="2" w:space="0" w:color="E5E7EB"/>
-          <w:right w:val="single" w:sz="2" w:space="0" w:color="E5E7EB"/>
-        </w:pBdr>
-        <w:shd w:val="clear" w:color="auto" w:fill="FFFFFF"/>
-        <w:spacing w:before="100" w:beforeAutospacing="1" w:after="210" w:line="240" w:lineRule="auto"/>
-        <w:ind w:left="960"/>
-        <w:rPr>
-          <w:rFonts w:ascii="Helvetica" w:hAnsi="Helvetica" w:cs="Helvetica"/>
-          <w:color w:val="000000"/>
-          <w:sz w:val="36"/>
-          <w:szCs w:val="36"/>
-        </w:rPr>
-      </w:pPr>
-      <w:r>
-        <w:rPr>
-          <w:rFonts w:ascii="Helvetica" w:hAnsi="Helvetica" w:cs="Helvetica"/>
-          <w:color w:val="000000"/>
-          <w:sz w:val="36"/>
-          <w:szCs w:val="36"/>
-        </w:rPr>
-        <w:t>US economist says Beijing’s economic model is not sustainable</w:t>
-      </w:r>
-    </w:p>
-    <w:p>
-      <w:pPr>
-        <w:numPr>
-          <w:ilvl w:val="0"/>
-          <w:numId w:val="3"/>
-        </w:numPr>
-        <w:pBdr>
-          <w:top w:val="single" w:sz="2" w:space="0" w:color="E5E7EB"/>
-          <w:left w:val="single" w:sz="2" w:space="0" w:color="E5E7EB"/>
-          <w:bottom w:val="single" w:sz="2" w:space="0" w:color="E5E7EB"/>
-          <w:right w:val="single" w:sz="2" w:space="0" w:color="E5E7EB"/>
-        </w:pBdr>
-        <w:shd w:val="clear" w:color="auto" w:fill="FFFFFF"/>
-        <w:spacing w:before="100" w:beforeAutospacing="1" w:after="210" w:line="240" w:lineRule="auto"/>
-        <w:ind w:left="960"/>
-        <w:rPr>
-          <w:rFonts w:ascii="Helvetica" w:hAnsi="Helvetica" w:cs="Helvetica"/>
-          <w:color w:val="000000"/>
-          <w:sz w:val="36"/>
-          <w:szCs w:val="36"/>
-        </w:rPr>
-      </w:pPr>
-      <w:r>
-        <w:rPr>
-          <w:rFonts w:ascii="Helvetica" w:hAnsi="Helvetica" w:cs="Helvetica"/>
-          <w:color w:val="000000"/>
-          <w:sz w:val="36"/>
-          <w:szCs w:val="36"/>
-        </w:rPr>
-        <w:t>Adds that weak yen is good for Japan, not a source for panic</w:t>
-      </w:r>
-    </w:p>
-    <w:p>
-      <w:pPr>
-        <w:shd w:val="clear" w:color="auto" w:fill="FFFFFF"/>
-        <w:rPr>
-          <w:rFonts w:ascii="Helvetica" w:hAnsi="Helvetica" w:cs="Helvetica"/>
-          <w:color w:val="000000"/>
-          <w:sz w:val="27"/>
-          <w:szCs w:val="27"/>
-        </w:rPr>
-      </w:pPr>
-      <w:r>
-        <w:rPr>
-          <w:rStyle w:val="media-ui-captioncaption-kkcpft8qlqg-"/>
-          <w:rFonts w:ascii="Helvetica" w:hAnsi="Helvetica" w:cs="Helvetica"/>
-          <w:color w:val="000000"/>
-          <w:sz w:val="27"/>
-          <w:szCs w:val="27"/>
-          <w:bdr w:val="single" w:sz="2" w:space="0" w:color="E5E7EB" w:frame="1"/>
-        </w:rPr>
-        <w:t xml:space="preserve">WATCH: Nobel </w:t>
-      </w:r>
-      <w:r>
-        <w:rPr>
-          <w:rStyle w:val="media-ui-captioncaption-kkcpft8qlqg-"/>
-          <w:rFonts w:ascii="Helvetica" w:hAnsi="Helvetica" w:cs="Helvetica"/>
-          <w:color w:val="FF0000"/>
-          <w:sz w:val="27"/>
-          <w:szCs w:val="27"/>
-          <w:bdr w:val="single" w:sz="2" w:space="0" w:color="E5E7EB" w:frame="1"/>
-        </w:rPr>
-        <w:t xml:space="preserve">laureate </w:t>
-      </w:r>
-      <w:r>
-        <w:rPr>
-          <w:rStyle w:val="media-ui-captioncaption-kkcpft8qlqg-"/>
-          <w:rFonts w:ascii="Helvetica" w:hAnsi="Helvetica" w:cs="Helvetica"/>
-          <w:color w:val="000000"/>
-          <w:sz w:val="27"/>
-          <w:szCs w:val="27"/>
-          <w:bdr w:val="single" w:sz="2" w:space="0" w:color="E5E7EB" w:frame="1"/>
-        </w:rPr>
-        <w:t xml:space="preserve">in economics Paul Krugman says China’s economic model is “not </w:t>
-      </w:r>
-      <w:proofErr w:type="spellStart"/>
-      <w:r>
-        <w:rPr>
-          <w:rStyle w:val="media-ui-captioncaption-kkcpft8qlqg-"/>
-          <w:rFonts w:ascii="Helvetica" w:hAnsi="Helvetica" w:cs="Helvetica"/>
-          <w:color w:val="000000"/>
-          <w:sz w:val="27"/>
-          <w:szCs w:val="27"/>
-          <w:bdr w:val="single" w:sz="2" w:space="0" w:color="E5E7EB" w:frame="1"/>
-        </w:rPr>
-        <w:t>sustainable</w:t>
-      </w:r>
-      <w:proofErr w:type="gramStart"/>
-      <w:r>
-        <w:rPr>
-          <w:rStyle w:val="media-ui-captioncaption-kkcpft8qlqg-"/>
-          <w:rFonts w:ascii="Helvetica" w:hAnsi="Helvetica" w:cs="Helvetica"/>
-          <w:color w:val="000000"/>
-          <w:sz w:val="27"/>
-          <w:szCs w:val="27"/>
-          <w:bdr w:val="single" w:sz="2" w:space="0" w:color="E5E7EB" w:frame="1"/>
-        </w:rPr>
-        <w:t>.”</w:t>
-      </w:r>
-      <w:r>
-        <w:rPr>
-          <w:rStyle w:val="media-ui-captioncredit-wcex9fml84m-"/>
-          <w:rFonts w:ascii="Helvetica" w:hAnsi="Helvetica" w:cs="Helvetica"/>
-          <w:i/>
-          <w:iCs/>
-          <w:color w:val="000000"/>
-          <w:sz w:val="27"/>
-          <w:szCs w:val="27"/>
-          <w:bdr w:val="single" w:sz="2" w:space="0" w:color="E5E7EB" w:frame="1"/>
-        </w:rPr>
-        <w:t>Source</w:t>
-      </w:r>
-      <w:proofErr w:type="spellEnd"/>
-      <w:proofErr w:type="gramEnd"/>
-      <w:r>
-        <w:rPr>
-          <w:rStyle w:val="media-ui-captioncredit-wcex9fml84m-"/>
-          <w:rFonts w:ascii="Helvetica" w:hAnsi="Helvetica" w:cs="Helvetica"/>
-          <w:i/>
-          <w:iCs/>
-          <w:color w:val="000000"/>
-          <w:sz w:val="27"/>
-          <w:szCs w:val="27"/>
-          <w:bdr w:val="single" w:sz="2" w:space="0" w:color="E5E7EB" w:frame="1"/>
-        </w:rPr>
-        <w:t>: Bloomberg</w:t>
-      </w:r>
-    </w:p>
-    <w:p>
-      <w:pPr>
-        <w:pStyle w:val="media-ui-texttospeechplayerlistentext-yu2bvd2bw1q-"/>
-        <w:pBdr>
-          <w:top w:val="single" w:sz="2" w:space="0" w:color="E5E7EB"/>
-          <w:left w:val="single" w:sz="2" w:space="0" w:color="E5E7EB"/>
-          <w:bottom w:val="single" w:sz="2" w:space="0" w:color="E5E7EB"/>
-          <w:right w:val="single" w:sz="2" w:space="0" w:color="E5E7EB"/>
-        </w:pBdr>
-        <w:shd w:val="clear" w:color="auto" w:fill="FFFFFF"/>
-        <w:spacing w:before="0" w:beforeAutospacing="0" w:after="0" w:afterAutospacing="0"/>
-        <w:jc w:val="center"/>
-        <w:rPr>
-          <w:rFonts w:ascii="Helvetica" w:hAnsi="Helvetica" w:cs="Helvetica"/>
-          <w:color w:val="000000"/>
-          <w:spacing w:val="4"/>
-          <w:sz w:val="21"/>
-          <w:szCs w:val="21"/>
-        </w:rPr>
-      </w:pPr>
-      <w:r>
-        <w:rPr>
-          <w:rFonts w:ascii="Helvetica" w:hAnsi="Helvetica" w:cs="Helvetica"/>
-          <w:color w:val="000000"/>
-          <w:spacing w:val="4"/>
-          <w:sz w:val="21"/>
-          <w:szCs w:val="21"/>
-        </w:rPr>
-        <w:t>Listen</w:t>
-      </w:r>
-    </w:p>
-    <w:p>
-      <w:pPr>
-        <w:pStyle w:val="media-ui-texttospeechplayerruntime-k3s2zc4qkig-"/>
-        <w:pBdr>
-          <w:top w:val="single" w:sz="2" w:space="0" w:color="E5E7EB"/>
-          <w:left w:val="single" w:sz="2" w:space="0" w:color="E5E7EB"/>
-          <w:bottom w:val="single" w:sz="2" w:space="0" w:color="E5E7EB"/>
-          <w:right w:val="single" w:sz="2" w:space="0" w:color="E5E7EB"/>
-        </w:pBdr>
-        <w:shd w:val="clear" w:color="auto" w:fill="FFFFFF"/>
-        <w:spacing w:before="0" w:beforeAutospacing="0" w:after="0" w:afterAutospacing="0" w:line="210" w:lineRule="atLeast"/>
-        <w:rPr>
-          <w:rFonts w:ascii="Helvetica" w:hAnsi="Helvetica" w:cs="Helvetica"/>
-          <w:color w:val="000000"/>
-          <w:sz w:val="21"/>
-          <w:szCs w:val="21"/>
-        </w:rPr>
-      </w:pPr>
-      <w:r>
-        <w:rPr>
-          <w:rFonts w:ascii="Helvetica" w:hAnsi="Helvetica" w:cs="Helvetica"/>
-          <w:color w:val="000000"/>
-          <w:sz w:val="21"/>
-          <w:szCs w:val="21"/>
-        </w:rPr>
-        <w:t>3:54</w:t>
-      </w:r>
-    </w:p>
     <w:p>
       <w:pPr>
         <w:pStyle w:val="media-ui-paragraphtext-sqisdnjh0t0-"/>
@@ -279,1321 +14,13 @@
         <w:shd w:val="clear" w:color="auto" w:fill="FFFFFF"/>
         <w:spacing w:before="0" w:beforeAutospacing="0" w:after="360" w:afterAutospacing="0" w:line="450" w:lineRule="atLeast"/>
         <w:rPr>
-          <w:rFonts w:ascii="Georgia" w:hAnsi="Georgia" w:cs="Helvetica"/>
-          <w:color w:val="000000"/>
-          <w:sz w:val="30"/>
-          <w:szCs w:val="30"/>
-        </w:rPr>
-      </w:pPr>
-      <w:r>
-        <w:rPr>
-          <w:rFonts w:ascii="Georgia" w:hAnsi="Georgia" w:cs="Helvetica"/>
-          <w:color w:val="000000"/>
-          <w:sz w:val="30"/>
-          <w:szCs w:val="30"/>
-        </w:rPr>
-        <w:t>China’s leaders are “bizarrely unwilling” to use more government spending to support consumer demand instead of production, according to Nobel laureate in economics Paul Krugman.</w:t>
-      </w:r>
-    </w:p>
-    <w:p>
-      <w:pPr>
-        <w:pStyle w:val="media-ui-paragraphtext-sqisdnjh0t0-"/>
-        <w:pBdr>
-          <w:top w:val="single" w:sz="2" w:space="0" w:color="E5E7EB"/>
-          <w:left w:val="single" w:sz="2" w:space="0" w:color="E5E7EB"/>
-          <w:bottom w:val="single" w:sz="2" w:space="0" w:color="E5E7EB"/>
-          <w:right w:val="single" w:sz="2" w:space="0" w:color="E5E7EB"/>
-        </w:pBdr>
-        <w:shd w:val="clear" w:color="auto" w:fill="FFFFFF"/>
-        <w:spacing w:before="0" w:beforeAutospacing="0" w:after="360" w:afterAutospacing="0" w:line="450" w:lineRule="atLeast"/>
-        <w:rPr>
-          <w:rFonts w:ascii="Georgia" w:eastAsiaTheme="minorEastAsia" w:hAnsi="Georgia" w:cs="Helvetica"/>
-          <w:color w:val="000000"/>
-          <w:sz w:val="30"/>
-          <w:szCs w:val="30"/>
-        </w:rPr>
-      </w:pPr>
-      <w:r>
-        <w:rPr>
-          <w:rFonts w:ascii="Georgia" w:hAnsi="Georgia" w:cs="Helvetica"/>
-          <w:color w:val="000000"/>
-          <w:sz w:val="30"/>
-          <w:szCs w:val="30"/>
-        </w:rPr>
-        <w:t>“</w:t>
-      </w:r>
-      <w:r>
-        <w:rPr>
-          <w:rFonts w:ascii="Georgia" w:hAnsi="Georgia" w:cs="Helvetica"/>
-          <w:color w:val="000000"/>
-          <w:sz w:val="30"/>
-          <w:szCs w:val="30"/>
-          <w:highlight w:val="green"/>
-        </w:rPr>
-        <w:t>The fact that we seem to have a complete lack of realism on the part of the Chinese is a threat to all of us</w:t>
-      </w:r>
-      <w:r>
-        <w:rPr>
           <w:rFonts w:ascii="Georgia" w:eastAsiaTheme="minorEastAsia" w:hAnsi="Georgia" w:cs="Helvetica" w:hint="eastAsia"/>
           <w:color w:val="000000"/>
           <w:sz w:val="30"/>
           <w:szCs w:val="30"/>
         </w:rPr>
-        <w:t>事實是威脅我們全部，我們認爲在中國的部分完全欠缺現實主義</w:t>
-      </w:r>
-      <w:r>
-        <w:rPr>
-          <w:rFonts w:ascii="Georgia" w:hAnsi="Georgia" w:cs="Helvetica"/>
-          <w:color w:val="000000"/>
-          <w:sz w:val="30"/>
-          <w:szCs w:val="30"/>
-        </w:rPr>
-        <w:t>,” Krugman told Bloomberg TV’s Shery Ahn and Haidi Stroud-Watts in an interview on Monday, where he also touched on Japan’s economy and the benefits of a weak yen.</w:t>
-      </w:r>
+      </w:pPr>
     </w:p>
-    <w:p>
-      <w:pPr>
-        <w:pStyle w:val="Heading2"/>
-        <w:pBdr>
-          <w:top w:val="single" w:sz="2" w:space="0" w:color="E5E7EB"/>
-          <w:left w:val="single" w:sz="2" w:space="0" w:color="E5E7EB"/>
-          <w:bottom w:val="single" w:sz="2" w:space="0" w:color="E5E7EB"/>
-          <w:right w:val="single" w:sz="2" w:space="0" w:color="E5E7EB"/>
-        </w:pBdr>
-        <w:shd w:val="clear" w:color="auto" w:fill="FFFFFF"/>
-        <w:spacing w:before="0" w:line="312" w:lineRule="atLeast"/>
-        <w:ind w:left="45"/>
-        <w:rPr>
-          <w:rFonts w:ascii="Helvetica" w:hAnsi="Helvetica" w:cs="Helvetica"/>
-          <w:color w:val="000000"/>
-          <w:sz w:val="24"/>
-          <w:szCs w:val="24"/>
-        </w:rPr>
-      </w:pPr>
-      <w:r>
-        <w:rPr>
-          <w:rFonts w:ascii="Helvetica" w:hAnsi="Helvetica" w:cs="Helvetica"/>
-          <w:b/>
-          <w:bCs/>
-          <w:color w:val="000000"/>
-          <w:sz w:val="24"/>
-          <w:szCs w:val="24"/>
-        </w:rPr>
-        <w:t>Big Take Asia</w:t>
-      </w:r>
-    </w:p>
-    <w:p>
-      <w:pPr>
-        <w:pStyle w:val="Heading2"/>
-        <w:pBdr>
-          <w:top w:val="single" w:sz="2" w:space="0" w:color="E5E7EB"/>
-          <w:left w:val="single" w:sz="2" w:space="0" w:color="E5E7EB"/>
-          <w:bottom w:val="single" w:sz="2" w:space="0" w:color="E5E7EB"/>
-          <w:right w:val="single" w:sz="2" w:space="0" w:color="E5E7EB"/>
-        </w:pBdr>
-        <w:shd w:val="clear" w:color="auto" w:fill="FFFFFF"/>
-        <w:spacing w:before="0" w:line="312" w:lineRule="atLeast"/>
-        <w:ind w:left="45"/>
-        <w:rPr>
-          <w:rFonts w:ascii="Helvetica" w:hAnsi="Helvetica" w:cs="Helvetica"/>
-          <w:b/>
-          <w:bCs/>
-          <w:color w:val="000000"/>
-          <w:sz w:val="24"/>
-          <w:szCs w:val="24"/>
-        </w:rPr>
-      </w:pPr>
-      <w:r>
-        <w:rPr>
-          <w:rFonts w:ascii="Helvetica" w:hAnsi="Helvetica" w:cs="Helvetica"/>
-          <w:b/>
-          <w:bCs/>
-          <w:color w:val="000000"/>
-          <w:sz w:val="24"/>
-          <w:szCs w:val="24"/>
-        </w:rPr>
-        <w:t xml:space="preserve">Slowing Growth </w:t>
-      </w:r>
-      <w:r>
-        <w:rPr>
-          <w:rFonts w:ascii="Helvetica" w:hAnsi="Helvetica" w:cs="Helvetica"/>
-          <w:b/>
-          <w:bCs/>
-          <w:color w:val="FF0000"/>
-          <w:sz w:val="24"/>
-          <w:szCs w:val="24"/>
-        </w:rPr>
-        <w:t xml:space="preserve">Stirs </w:t>
-      </w:r>
-      <w:r>
-        <w:rPr>
-          <w:rFonts w:ascii="Helvetica" w:hAnsi="Helvetica" w:cs="Helvetica" w:hint="eastAsia"/>
-          <w:b/>
-          <w:bCs/>
-          <w:color w:val="FF0000"/>
-          <w:sz w:val="24"/>
-          <w:szCs w:val="24"/>
-        </w:rPr>
-        <w:t>（攪拌）</w:t>
-      </w:r>
-      <w:r>
-        <w:rPr>
-          <w:rFonts w:ascii="Helvetica" w:hAnsi="Helvetica" w:cs="Helvetica"/>
-          <w:b/>
-          <w:bCs/>
-          <w:color w:val="000000"/>
-          <w:sz w:val="24"/>
-          <w:szCs w:val="24"/>
-        </w:rPr>
-        <w:t xml:space="preserve">China </w:t>
-      </w:r>
-      <w:r>
-        <w:rPr>
-          <w:rFonts w:ascii="Helvetica" w:hAnsi="Helvetica" w:cs="Helvetica"/>
-          <w:b/>
-          <w:bCs/>
-          <w:color w:val="FF0000"/>
-          <w:sz w:val="24"/>
-          <w:szCs w:val="24"/>
-        </w:rPr>
-        <w:t>Discontent</w:t>
-      </w:r>
-      <w:r>
-        <w:rPr>
-          <w:rFonts w:ascii="Helvetica" w:hAnsi="Helvetica" w:cs="Helvetica" w:hint="eastAsia"/>
-          <w:b/>
-          <w:bCs/>
-          <w:color w:val="FF0000"/>
-          <w:sz w:val="24"/>
-          <w:szCs w:val="24"/>
-        </w:rPr>
-        <w:t xml:space="preserve"> </w:t>
-      </w:r>
-      <w:r>
-        <w:rPr>
-          <w:rFonts w:ascii="Helvetica" w:hAnsi="Helvetica" w:cs="Helvetica" w:hint="eastAsia"/>
-          <w:b/>
-          <w:bCs/>
-          <w:color w:val="FF0000"/>
-          <w:sz w:val="24"/>
-          <w:szCs w:val="24"/>
-        </w:rPr>
-        <w:t>（不滿意）</w:t>
-      </w:r>
-      <w:r>
-        <w:rPr>
-          <w:rFonts w:ascii="Helvetica" w:hAnsi="Helvetica" w:cs="Helvetica" w:hint="eastAsia"/>
-          <w:b/>
-          <w:bCs/>
-          <w:color w:val="FF0000"/>
-          <w:sz w:val="24"/>
-          <w:szCs w:val="24"/>
-        </w:rPr>
-        <w:t xml:space="preserve"> </w:t>
-      </w:r>
-      <w:r>
-        <w:rPr>
-          <w:rFonts w:ascii="Helvetica" w:hAnsi="Helvetica" w:cs="Helvetica"/>
-          <w:b/>
-          <w:bCs/>
-          <w:color w:val="FF0000"/>
-          <w:sz w:val="24"/>
-          <w:szCs w:val="24"/>
-        </w:rPr>
-        <w:t>/</w:t>
-      </w:r>
-      <w:proofErr w:type="spellStart"/>
-      <w:r>
-        <w:rPr>
-          <w:rFonts w:ascii="Helvetica" w:hAnsi="Helvetica" w:cs="Helvetica"/>
-          <w:b/>
-          <w:bCs/>
-          <w:color w:val="FF0000"/>
-          <w:sz w:val="24"/>
-          <w:szCs w:val="24"/>
-        </w:rPr>
-        <w:t>kənˈtent</w:t>
-      </w:r>
-      <w:proofErr w:type="spellEnd"/>
-      <w:r>
-        <w:rPr>
-          <w:rFonts w:ascii="Helvetica" w:hAnsi="Helvetica" w:cs="Helvetica"/>
-          <w:b/>
-          <w:bCs/>
-          <w:color w:val="FF0000"/>
-          <w:sz w:val="24"/>
-          <w:szCs w:val="24"/>
-        </w:rPr>
-        <w:t>/</w:t>
-      </w:r>
-    </w:p>
-    <w:p>
-      <w:pPr>
-        <w:shd w:val="clear" w:color="auto" w:fill="FFFFFF"/>
-        <w:jc w:val="right"/>
-        <w:rPr>
-          <w:rFonts w:ascii="Helvetica" w:hAnsi="Helvetica" w:cs="Helvetica"/>
-          <w:color w:val="000000"/>
-          <w:sz w:val="21"/>
-          <w:szCs w:val="21"/>
-        </w:rPr>
-      </w:pPr>
-      <w:r>
-        <w:rPr>
-          <w:rFonts w:ascii="Helvetica" w:hAnsi="Helvetica" w:cs="Helvetica"/>
-          <w:color w:val="000000"/>
-          <w:sz w:val="21"/>
-          <w:szCs w:val="21"/>
-        </w:rPr>
-        <w:t>20:04</w:t>
-      </w:r>
-    </w:p>
-    <w:p>
-      <w:pPr>
-        <w:pStyle w:val="media-ui-paragraphtext-sqisdnjh0t0-"/>
-        <w:pBdr>
-          <w:top w:val="single" w:sz="2" w:space="0" w:color="E5E7EB"/>
-          <w:left w:val="single" w:sz="2" w:space="0" w:color="E5E7EB"/>
-          <w:bottom w:val="single" w:sz="2" w:space="0" w:color="E5E7EB"/>
-          <w:right w:val="single" w:sz="2" w:space="0" w:color="E5E7EB"/>
-        </w:pBdr>
-        <w:shd w:val="clear" w:color="auto" w:fill="FFFFFF"/>
-        <w:spacing w:before="0" w:beforeAutospacing="0" w:after="360" w:afterAutospacing="0" w:line="450" w:lineRule="atLeast"/>
-        <w:rPr>
-          <w:rFonts w:ascii="Georgia" w:hAnsi="Georgia" w:cs="Helvetica"/>
-          <w:color w:val="000000"/>
-          <w:sz w:val="30"/>
-          <w:szCs w:val="30"/>
-        </w:rPr>
-      </w:pPr>
-      <w:r>
-        <w:rPr>
-          <w:rFonts w:ascii="Georgia" w:hAnsi="Georgia" w:cs="Helvetica"/>
-          <w:color w:val="000000"/>
-          <w:sz w:val="30"/>
-          <w:szCs w:val="30"/>
-          <w:highlight w:val="green"/>
-        </w:rPr>
-        <w:t xml:space="preserve">Krugman </w:t>
-      </w:r>
-      <w:r>
-        <w:rPr>
-          <w:rFonts w:ascii="Georgia" w:hAnsi="Georgia" w:cs="Helvetica"/>
-          <w:color w:val="FF0000"/>
-          <w:sz w:val="30"/>
-          <w:szCs w:val="30"/>
-          <w:highlight w:val="green"/>
-        </w:rPr>
-        <w:t xml:space="preserve">echoed </w:t>
-      </w:r>
-      <w:r>
-        <w:rPr>
-          <w:rFonts w:ascii="Georgia" w:hAnsi="Georgia" w:cs="Helvetica"/>
-          <w:color w:val="000000"/>
-          <w:sz w:val="30"/>
-          <w:szCs w:val="30"/>
-          <w:highlight w:val="green"/>
-        </w:rPr>
-        <w:t>criticism by US economic officials including Treasury Secretary Janet Yellen that China can’t simply export its way out of trouble</w:t>
-      </w:r>
-      <w:r>
-        <w:rPr>
-          <w:rFonts w:ascii="Georgia" w:hAnsi="Georgia" w:cs="Helvetica"/>
-          <w:color w:val="000000"/>
-          <w:sz w:val="30"/>
-          <w:szCs w:val="30"/>
-        </w:rPr>
-        <w:t xml:space="preserve">. </w:t>
-      </w:r>
-      <w:r>
-        <w:rPr>
-          <w:rFonts w:ascii="Georgia" w:hAnsi="Georgia" w:cs="Helvetica"/>
-          <w:color w:val="000000"/>
-          <w:sz w:val="30"/>
-          <w:szCs w:val="30"/>
-          <w:highlight w:val="green"/>
-        </w:rPr>
-        <w:t xml:space="preserve">The comments come amid renewed concern in the US and Europe over what is viewed as Chinese overproduction and the dumping of heavily </w:t>
-      </w:r>
-      <w:r>
-        <w:rPr>
-          <w:rFonts w:ascii="Georgia" w:hAnsi="Georgia" w:cs="Helvetica"/>
-          <w:color w:val="FF0000"/>
-          <w:sz w:val="30"/>
-          <w:szCs w:val="30"/>
-          <w:highlight w:val="green"/>
-        </w:rPr>
-        <w:t xml:space="preserve">subsidized </w:t>
-      </w:r>
-      <w:r>
-        <w:rPr>
-          <w:rFonts w:ascii="Georgia" w:hAnsi="Georgia" w:cs="Helvetica"/>
-          <w:color w:val="000000"/>
-          <w:sz w:val="30"/>
-          <w:szCs w:val="30"/>
-          <w:highlight w:val="green"/>
-        </w:rPr>
-        <w:t>products overseas.</w:t>
-      </w:r>
-    </w:p>
-    <w:p>
-      <w:pPr>
-        <w:pStyle w:val="media-ui-paragraphtext-sqisdnjh0t0-"/>
-        <w:pBdr>
-          <w:top w:val="single" w:sz="2" w:space="0" w:color="E5E7EB"/>
-          <w:left w:val="single" w:sz="2" w:space="0" w:color="E5E7EB"/>
-          <w:bottom w:val="single" w:sz="2" w:space="0" w:color="E5E7EB"/>
-          <w:right w:val="single" w:sz="2" w:space="0" w:color="E5E7EB"/>
-        </w:pBdr>
-        <w:shd w:val="clear" w:color="auto" w:fill="FFFFFF"/>
-        <w:spacing w:before="0" w:beforeAutospacing="0" w:after="360" w:afterAutospacing="0" w:line="450" w:lineRule="atLeast"/>
-        <w:rPr>
-          <w:rFonts w:ascii="Georgia" w:hAnsi="Georgia" w:cs="Helvetica"/>
-          <w:color w:val="000000"/>
-          <w:sz w:val="30"/>
-          <w:szCs w:val="30"/>
-        </w:rPr>
-      </w:pPr>
-      <w:r>
-        <w:rPr>
-          <w:rFonts w:ascii="Georgia" w:hAnsi="Georgia" w:cs="Helvetica"/>
-          <w:color w:val="000000"/>
-          <w:sz w:val="30"/>
-          <w:szCs w:val="30"/>
-        </w:rPr>
-        <w:t>“We can’t absorb, the world will not accept everything China wants to export,” Krugman said on Bloomberg TV’s </w:t>
-      </w:r>
-      <w:hyperlink r:id="rId6" w:tgtFrame="_blank" w:tooltip="WATCH The Asia Trade" w:history="1">
-        <w:r>
-          <w:rPr>
-            <w:rStyle w:val="Emphasis"/>
-            <w:rFonts w:ascii="Georgia" w:eastAsiaTheme="majorEastAsia" w:hAnsi="Georgia" w:cs="Helvetica"/>
-            <w:color w:val="0000FF"/>
-            <w:sz w:val="30"/>
-            <w:szCs w:val="30"/>
-            <w:u w:val="single"/>
-            <w:bdr w:val="single" w:sz="2" w:space="0" w:color="E5E7EB" w:frame="1"/>
-          </w:rPr>
-          <w:t>The Asia Trade</w:t>
-        </w:r>
-      </w:hyperlink>
-      <w:r>
-        <w:rPr>
-          <w:rFonts w:ascii="Georgia" w:hAnsi="Georgia" w:cs="Helvetica"/>
-          <w:color w:val="000000"/>
-          <w:sz w:val="30"/>
-          <w:szCs w:val="30"/>
-        </w:rPr>
-        <w:t> program.</w:t>
-      </w:r>
-    </w:p>
-    <w:p>
-      <w:pPr>
-        <w:pStyle w:val="media-ui-paragraphtext-sqisdnjh0t0-"/>
-        <w:pBdr>
-          <w:top w:val="single" w:sz="2" w:space="0" w:color="E5E7EB"/>
-          <w:left w:val="single" w:sz="2" w:space="0" w:color="E5E7EB"/>
-          <w:bottom w:val="single" w:sz="2" w:space="0" w:color="E5E7EB"/>
-          <w:right w:val="single" w:sz="2" w:space="0" w:color="E5E7EB"/>
-        </w:pBdr>
-        <w:shd w:val="clear" w:color="auto" w:fill="FFFFFF"/>
-        <w:spacing w:before="0" w:beforeAutospacing="0" w:after="360" w:afterAutospacing="0" w:line="450" w:lineRule="atLeast"/>
-        <w:rPr>
-          <w:rFonts w:ascii="Georgia" w:hAnsi="Georgia" w:cs="Helvetica"/>
-          <w:color w:val="000000"/>
-          <w:sz w:val="30"/>
-          <w:szCs w:val="30"/>
-        </w:rPr>
-      </w:pPr>
-      <w:r>
-        <w:rPr>
-          <w:rFonts w:ascii="Georgia" w:hAnsi="Georgia" w:cs="Helvetica"/>
-          <w:color w:val="000000"/>
-          <w:sz w:val="30"/>
-          <w:szCs w:val="30"/>
-        </w:rPr>
-        <w:t>China’s whole economic model is not sustainable because of “vastly inadequate” domestic spending and a lack of investment opportunities, he added. Beijing should be supporting demand not more production, he said.</w:t>
-      </w:r>
-    </w:p>
-    <w:p>
-      <w:pPr>
-        <w:pStyle w:val="media-ui-paragraphtext-sqisdnjh0t0-"/>
-        <w:pBdr>
-          <w:top w:val="single" w:sz="2" w:space="0" w:color="E5E7EB"/>
-          <w:left w:val="single" w:sz="2" w:space="0" w:color="E5E7EB"/>
-          <w:bottom w:val="single" w:sz="2" w:space="0" w:color="E5E7EB"/>
-          <w:right w:val="single" w:sz="2" w:space="0" w:color="E5E7EB"/>
-        </w:pBdr>
-        <w:shd w:val="clear" w:color="auto" w:fill="FFFFFF"/>
-        <w:spacing w:before="0" w:beforeAutospacing="0" w:after="360" w:afterAutospacing="0" w:line="450" w:lineRule="atLeast"/>
-        <w:rPr>
-          <w:rFonts w:ascii="Georgia" w:hAnsi="Georgia" w:cs="Helvetica"/>
-          <w:color w:val="000000"/>
-          <w:sz w:val="30"/>
-          <w:szCs w:val="30"/>
-        </w:rPr>
-      </w:pPr>
-      <w:r>
-        <w:rPr>
-          <w:rFonts w:ascii="Georgia" w:hAnsi="Georgia" w:cs="Helvetica"/>
-          <w:color w:val="000000"/>
-          <w:sz w:val="30"/>
-          <w:szCs w:val="30"/>
-        </w:rPr>
-        <w:t xml:space="preserve">Another prominent economist, Stephen Roach, </w:t>
-      </w:r>
-      <w:r>
-        <w:rPr>
-          <w:rFonts w:ascii="Georgia" w:hAnsi="Georgia" w:cs="Helvetica"/>
-          <w:color w:val="000000"/>
-          <w:sz w:val="30"/>
-          <w:szCs w:val="30"/>
-          <w:highlight w:val="green"/>
-        </w:rPr>
-        <w:t>weighed in on China’s economy on Monday</w:t>
-      </w:r>
-      <w:r>
-        <w:rPr>
-          <w:rFonts w:ascii="Georgia" w:hAnsi="Georgia" w:cs="Helvetica"/>
-          <w:color w:val="000000"/>
-          <w:sz w:val="30"/>
-          <w:szCs w:val="30"/>
-        </w:rPr>
-        <w:t xml:space="preserve">. </w:t>
-      </w:r>
-      <w:r>
-        <w:rPr>
-          <w:rFonts w:ascii="Georgia" w:hAnsi="Georgia" w:cs="Helvetica"/>
-          <w:color w:val="000000"/>
-          <w:sz w:val="30"/>
-          <w:szCs w:val="30"/>
-          <w:highlight w:val="green"/>
-        </w:rPr>
-        <w:t>He said he found a grim mood on the ground in Beijing during a visit recently, especially among entrepreneurs and students.</w:t>
-      </w:r>
-    </w:p>
-    <w:p>
-      <w:pPr>
-        <w:pStyle w:val="media-ui-paragraphtext-sqisdnjh0t0-"/>
-        <w:pBdr>
-          <w:top w:val="single" w:sz="2" w:space="0" w:color="E5E7EB"/>
-          <w:left w:val="single" w:sz="2" w:space="0" w:color="E5E7EB"/>
-          <w:bottom w:val="single" w:sz="2" w:space="0" w:color="E5E7EB"/>
-          <w:right w:val="single" w:sz="2" w:space="0" w:color="E5E7EB"/>
-        </w:pBdr>
-        <w:shd w:val="clear" w:color="auto" w:fill="FFFFFF"/>
-        <w:spacing w:before="0" w:beforeAutospacing="0" w:after="360" w:afterAutospacing="0" w:line="450" w:lineRule="atLeast"/>
-        <w:rPr>
-          <w:rFonts w:ascii="Georgia" w:hAnsi="Georgia" w:cs="Helvetica"/>
-          <w:color w:val="000000"/>
-          <w:sz w:val="30"/>
-          <w:szCs w:val="30"/>
-        </w:rPr>
-      </w:pPr>
-      <w:r>
-        <w:rPr>
-          <w:rFonts w:ascii="Georgia" w:hAnsi="Georgia" w:cs="Helvetica"/>
-          <w:color w:val="000000"/>
-          <w:sz w:val="30"/>
-          <w:szCs w:val="30"/>
-          <w:highlight w:val="green"/>
-        </w:rPr>
-        <w:t xml:space="preserve">“I found a Beijing that really didn’t have much of the </w:t>
-      </w:r>
-      <w:r>
-        <w:rPr>
-          <w:rFonts w:ascii="Georgia" w:hAnsi="Georgia" w:cs="Helvetica"/>
-          <w:color w:val="FF0000"/>
-          <w:sz w:val="30"/>
-          <w:szCs w:val="30"/>
-          <w:highlight w:val="green"/>
-        </w:rPr>
-        <w:t xml:space="preserve">spark </w:t>
-      </w:r>
-      <w:r>
-        <w:rPr>
-          <w:rFonts w:ascii="Georgia" w:hAnsi="Georgia" w:cs="Helvetica"/>
-          <w:color w:val="000000"/>
-          <w:sz w:val="30"/>
-          <w:szCs w:val="30"/>
-          <w:highlight w:val="green"/>
-        </w:rPr>
-        <w:t>that I had been accustomed to over my many years of traveling there,”</w:t>
-      </w:r>
-      <w:r>
-        <w:rPr>
-          <w:rFonts w:ascii="Georgia" w:hAnsi="Georgia" w:cs="Helvetica"/>
-          <w:color w:val="000000"/>
-          <w:sz w:val="30"/>
-          <w:szCs w:val="30"/>
-        </w:rPr>
-        <w:t xml:space="preserve"> Roach said in a Bloomberg TV interview. “</w:t>
-      </w:r>
-      <w:proofErr w:type="gramStart"/>
-      <w:r>
-        <w:rPr>
-          <w:rFonts w:ascii="Georgia" w:hAnsi="Georgia" w:cs="Helvetica"/>
-          <w:color w:val="000000"/>
-          <w:sz w:val="30"/>
-          <w:szCs w:val="30"/>
-        </w:rPr>
-        <w:t>Certainly</w:t>
-      </w:r>
-      <w:proofErr w:type="gramEnd"/>
-      <w:r>
-        <w:rPr>
-          <w:rFonts w:ascii="Georgia" w:hAnsi="Georgia" w:cs="Helvetica"/>
-          <w:color w:val="000000"/>
-          <w:sz w:val="30"/>
-          <w:szCs w:val="30"/>
-        </w:rPr>
-        <w:t xml:space="preserve"> the best I could call it was a mood of grim resignation,” said the former chairman of Morgan Stanley Asia who now teaches at Yale University.</w:t>
-      </w:r>
-    </w:p>
-    <w:p>
-      <w:pPr>
-        <w:shd w:val="clear" w:color="auto" w:fill="FFFFFF"/>
-        <w:rPr>
-          <w:rFonts w:ascii="Helvetica" w:hAnsi="Helvetica" w:cs="Helvetica"/>
-          <w:color w:val="000000"/>
-          <w:sz w:val="27"/>
-          <w:szCs w:val="27"/>
-        </w:rPr>
-      </w:pPr>
-      <w:r>
-        <w:rPr>
-          <w:rFonts w:ascii="Helvetica" w:hAnsi="Helvetica" w:cs="Helvetica"/>
-          <w:color w:val="000000"/>
-          <w:sz w:val="27"/>
-          <w:szCs w:val="27"/>
-        </w:rPr>
-        <w:t>Stephen Roach, Senior Fellow at Yale Law School and former Morgan Stanley Asia chairman, discusses his concerns about US trade policy toward China and his latest assessment of the Chinese economy.</w:t>
-      </w:r>
-    </w:p>
-    <w:p>
-      <w:pPr>
-        <w:pStyle w:val="media-ui-paragraphtext-sqisdnjh0t0-"/>
-        <w:pBdr>
-          <w:top w:val="single" w:sz="2" w:space="0" w:color="E5E7EB"/>
-          <w:left w:val="single" w:sz="2" w:space="0" w:color="E5E7EB"/>
-          <w:bottom w:val="single" w:sz="2" w:space="0" w:color="E5E7EB"/>
-          <w:right w:val="single" w:sz="2" w:space="0" w:color="E5E7EB"/>
-        </w:pBdr>
-        <w:shd w:val="clear" w:color="auto" w:fill="FFFFFF"/>
-        <w:spacing w:before="0" w:beforeAutospacing="0" w:after="360" w:afterAutospacing="0" w:line="450" w:lineRule="atLeast"/>
-        <w:rPr>
-          <w:rFonts w:ascii="Georgia" w:hAnsi="Georgia" w:cs="Helvetica"/>
-          <w:color w:val="000000"/>
-          <w:sz w:val="30"/>
-          <w:szCs w:val="30"/>
-        </w:rPr>
-      </w:pPr>
-      <w:r>
-        <w:rPr>
-          <w:rFonts w:ascii="Georgia" w:hAnsi="Georgia" w:cs="Helvetica"/>
-          <w:color w:val="000000"/>
-          <w:sz w:val="30"/>
-          <w:szCs w:val="30"/>
-        </w:rPr>
-        <w:t xml:space="preserve">A regular policy adviser to the Chinese government, Li </w:t>
-      </w:r>
-      <w:proofErr w:type="spellStart"/>
-      <w:r>
-        <w:rPr>
-          <w:rFonts w:ascii="Georgia" w:hAnsi="Georgia" w:cs="Helvetica"/>
-          <w:color w:val="000000"/>
-          <w:sz w:val="30"/>
-          <w:szCs w:val="30"/>
-        </w:rPr>
-        <w:t>Daokui</w:t>
-      </w:r>
-      <w:proofErr w:type="spellEnd"/>
-      <w:r>
-        <w:rPr>
-          <w:rFonts w:ascii="Georgia" w:hAnsi="Georgia" w:cs="Helvetica"/>
-          <w:color w:val="000000"/>
-          <w:sz w:val="30"/>
-          <w:szCs w:val="30"/>
-        </w:rPr>
-        <w:t>, predicted more supportive policies for the economy in the coming months. </w:t>
-      </w:r>
-      <w:hyperlink r:id="rId7" w:tgtFrame="_blank" w:history="1">
-        <w:r>
-          <w:rPr>
-            <w:rStyle w:val="Hyperlink"/>
-            <w:rFonts w:ascii="Georgia" w:eastAsiaTheme="majorEastAsia" w:hAnsi="Georgia" w:cs="Helvetica"/>
-            <w:sz w:val="30"/>
-            <w:szCs w:val="30"/>
-            <w:bdr w:val="single" w:sz="2" w:space="0" w:color="E5E7EB" w:frame="1"/>
-          </w:rPr>
-          <w:t>Speaking</w:t>
-        </w:r>
-      </w:hyperlink>
-      <w:r>
-        <w:rPr>
-          <w:rFonts w:ascii="Georgia" w:hAnsi="Georgia" w:cs="Helvetica"/>
-          <w:color w:val="000000"/>
-          <w:sz w:val="30"/>
-          <w:szCs w:val="30"/>
-        </w:rPr>
-        <w:t xml:space="preserve"> to Bloomberg TV, </w:t>
-      </w:r>
-      <w:r>
-        <w:rPr>
-          <w:rFonts w:ascii="Georgia" w:hAnsi="Georgia" w:cs="Helvetica"/>
-          <w:color w:val="000000"/>
-          <w:sz w:val="30"/>
-          <w:szCs w:val="30"/>
-          <w:highlight w:val="green"/>
-        </w:rPr>
-        <w:t xml:space="preserve">the Chinese economist called on Beijing to issue much more central government debt to </w:t>
-      </w:r>
-      <w:r>
-        <w:rPr>
-          <w:rFonts w:ascii="Georgia" w:hAnsi="Georgia" w:cs="Helvetica"/>
-          <w:color w:val="FF0000"/>
-          <w:sz w:val="30"/>
-          <w:szCs w:val="30"/>
-          <w:highlight w:val="green"/>
-        </w:rPr>
-        <w:t xml:space="preserve">make up for </w:t>
-      </w:r>
-      <w:r>
-        <w:rPr>
-          <w:rFonts w:ascii="Georgia" w:hAnsi="Georgia" w:cs="Helvetica"/>
-          <w:color w:val="000000"/>
-          <w:sz w:val="30"/>
-          <w:szCs w:val="30"/>
-          <w:highlight w:val="green"/>
-        </w:rPr>
-        <w:t xml:space="preserve">the </w:t>
-      </w:r>
-      <w:r>
-        <w:rPr>
-          <w:rFonts w:ascii="Georgia" w:hAnsi="Georgia" w:cs="Helvetica"/>
-          <w:color w:val="FF0000"/>
-          <w:sz w:val="30"/>
-          <w:szCs w:val="30"/>
-          <w:highlight w:val="green"/>
-        </w:rPr>
-        <w:t xml:space="preserve">inability </w:t>
-      </w:r>
-      <w:r>
-        <w:rPr>
-          <w:rFonts w:ascii="Georgia" w:hAnsi="Georgia" w:cs="Helvetica"/>
-          <w:color w:val="000000"/>
-          <w:sz w:val="30"/>
-          <w:szCs w:val="30"/>
-          <w:highlight w:val="green"/>
-        </w:rPr>
-        <w:t>of cash-</w:t>
-      </w:r>
-      <w:r>
-        <w:rPr>
-          <w:rFonts w:ascii="Georgia" w:hAnsi="Georgia" w:cs="Helvetica"/>
-          <w:color w:val="FF0000"/>
-          <w:sz w:val="30"/>
-          <w:szCs w:val="30"/>
-          <w:highlight w:val="green"/>
-        </w:rPr>
-        <w:t xml:space="preserve">strapped </w:t>
-      </w:r>
-      <w:r>
-        <w:rPr>
-          <w:rFonts w:ascii="Georgia" w:hAnsi="Georgia" w:cs="Helvetica"/>
-          <w:color w:val="000000"/>
-          <w:sz w:val="30"/>
-          <w:szCs w:val="30"/>
-          <w:highlight w:val="green"/>
-        </w:rPr>
-        <w:t>local authorities to spend money and drive growth.</w:t>
-      </w:r>
-    </w:p>
-    <w:p>
-      <w:pPr>
-        <w:pStyle w:val="Heading3"/>
-        <w:pBdr>
-          <w:top w:val="single" w:sz="2" w:space="0" w:color="E5E7EB"/>
-          <w:left w:val="single" w:sz="2" w:space="0" w:color="E5E7EB"/>
-          <w:bottom w:val="single" w:sz="2" w:space="0" w:color="E5E7EB"/>
-          <w:right w:val="single" w:sz="2" w:space="0" w:color="E5E7EB"/>
-        </w:pBdr>
-        <w:shd w:val="clear" w:color="auto" w:fill="FFFFFF"/>
-        <w:spacing w:before="0" w:after="60" w:line="429" w:lineRule="atLeast"/>
-        <w:rPr>
-          <w:rFonts w:ascii="Helvetica" w:hAnsi="Helvetica" w:cs="Helvetica"/>
-          <w:color w:val="000000"/>
-          <w:sz w:val="33"/>
-          <w:szCs w:val="33"/>
-        </w:rPr>
-      </w:pPr>
-      <w:proofErr w:type="gramStart"/>
-      <w:r>
-        <w:rPr>
-          <w:rFonts w:ascii="Helvetica" w:hAnsi="Helvetica" w:cs="Helvetica"/>
-          <w:color w:val="000000"/>
-          <w:sz w:val="33"/>
-          <w:szCs w:val="33"/>
-        </w:rPr>
-        <w:lastRenderedPageBreak/>
-        <w:t>On</w:t>
-      </w:r>
-      <w:proofErr w:type="gramEnd"/>
-      <w:r>
-        <w:rPr>
-          <w:rFonts w:ascii="Helvetica" w:hAnsi="Helvetica" w:cs="Helvetica"/>
-          <w:color w:val="000000"/>
-          <w:sz w:val="33"/>
-          <w:szCs w:val="33"/>
-        </w:rPr>
-        <w:t xml:space="preserve"> Japan</w:t>
-      </w:r>
-    </w:p>
-    <w:p>
-      <w:pPr>
-        <w:pStyle w:val="media-ui-paragraphtext-sqisdnjh0t0-"/>
-        <w:pBdr>
-          <w:top w:val="single" w:sz="2" w:space="0" w:color="E5E7EB"/>
-          <w:left w:val="single" w:sz="2" w:space="0" w:color="E5E7EB"/>
-          <w:bottom w:val="single" w:sz="2" w:space="0" w:color="E5E7EB"/>
-          <w:right w:val="single" w:sz="2" w:space="0" w:color="E5E7EB"/>
-        </w:pBdr>
-        <w:shd w:val="clear" w:color="auto" w:fill="FFFFFF"/>
-        <w:spacing w:before="0" w:beforeAutospacing="0" w:after="360" w:afterAutospacing="0" w:line="450" w:lineRule="atLeast"/>
-        <w:rPr>
-          <w:rFonts w:ascii="Georgia" w:hAnsi="Georgia" w:cs="Helvetica"/>
-          <w:color w:val="000000"/>
-          <w:sz w:val="30"/>
-          <w:szCs w:val="30"/>
-        </w:rPr>
-      </w:pPr>
-      <w:r>
-        <w:rPr>
-          <w:rFonts w:ascii="Georgia" w:hAnsi="Georgia" w:cs="Helvetica"/>
-          <w:color w:val="000000"/>
-          <w:sz w:val="30"/>
-          <w:szCs w:val="30"/>
-        </w:rPr>
-        <w:t xml:space="preserve">Looking beyond China, Krugman said he found it hard to understand why Japanese authorities are </w:t>
-      </w:r>
-      <w:r>
-        <w:rPr>
-          <w:rFonts w:ascii="Georgia" w:hAnsi="Georgia" w:cs="Helvetica"/>
-          <w:color w:val="FF0000"/>
-          <w:sz w:val="30"/>
-          <w:szCs w:val="30"/>
-        </w:rPr>
-        <w:t xml:space="preserve">panicking </w:t>
-      </w:r>
-      <w:r>
-        <w:rPr>
-          <w:rFonts w:ascii="Georgia" w:hAnsi="Georgia" w:cs="Helvetica"/>
-          <w:color w:val="000000"/>
-          <w:sz w:val="30"/>
-          <w:szCs w:val="30"/>
-        </w:rPr>
-        <w:t>over a weaker yen that helps boost demand in that economy.</w:t>
-      </w:r>
-    </w:p>
-    <w:p>
-      <w:pPr>
-        <w:pStyle w:val="media-ui-paragraphtext-sqisdnjh0t0-"/>
-        <w:pBdr>
-          <w:top w:val="single" w:sz="2" w:space="0" w:color="E5E7EB"/>
-          <w:left w:val="single" w:sz="2" w:space="0" w:color="E5E7EB"/>
-          <w:bottom w:val="single" w:sz="2" w:space="0" w:color="E5E7EB"/>
-          <w:right w:val="single" w:sz="2" w:space="0" w:color="E5E7EB"/>
-        </w:pBdr>
-        <w:shd w:val="clear" w:color="auto" w:fill="FFFFFF"/>
-        <w:spacing w:before="0" w:beforeAutospacing="0" w:after="360" w:afterAutospacing="0" w:line="450" w:lineRule="atLeast"/>
-        <w:rPr>
-          <w:rFonts w:ascii="Georgia" w:hAnsi="Georgia" w:cs="Helvetica"/>
-          <w:color w:val="000000"/>
-          <w:sz w:val="30"/>
-          <w:szCs w:val="30"/>
-        </w:rPr>
-      </w:pPr>
-      <w:r>
-        <w:rPr>
-          <w:rFonts w:ascii="Georgia" w:hAnsi="Georgia" w:cs="Helvetica"/>
-          <w:color w:val="000000"/>
-          <w:sz w:val="30"/>
-          <w:szCs w:val="30"/>
-        </w:rPr>
-        <w:t>“I have to say what puzzles me is why Japan is so worried about the falling yen,” Krugman said.</w:t>
-      </w:r>
-    </w:p>
-    <w:p>
-      <w:pPr>
-        <w:pStyle w:val="media-ui-paragraphtext-sqisdnjh0t0-"/>
-        <w:pBdr>
-          <w:top w:val="single" w:sz="2" w:space="0" w:color="E5E7EB"/>
-          <w:left w:val="single" w:sz="2" w:space="0" w:color="E5E7EB"/>
-          <w:bottom w:val="single" w:sz="2" w:space="0" w:color="E5E7EB"/>
-          <w:right w:val="single" w:sz="2" w:space="0" w:color="E5E7EB"/>
-        </w:pBdr>
-        <w:shd w:val="clear" w:color="auto" w:fill="FFFFFF"/>
-        <w:spacing w:before="0" w:beforeAutospacing="0" w:after="360" w:afterAutospacing="0" w:line="450" w:lineRule="atLeast"/>
-        <w:rPr>
-          <w:rFonts w:ascii="Georgia" w:hAnsi="Georgia" w:cs="Helvetica"/>
-          <w:color w:val="000000"/>
-          <w:sz w:val="30"/>
-          <w:szCs w:val="30"/>
-        </w:rPr>
-      </w:pPr>
-      <w:r>
-        <w:rPr>
-          <w:rFonts w:ascii="Georgia" w:hAnsi="Georgia" w:cs="Helvetica"/>
-          <w:color w:val="000000"/>
-          <w:sz w:val="30"/>
-          <w:szCs w:val="30"/>
-        </w:rPr>
-        <w:t>“A weaker yen, after give it a bit of a lag, that’s actually positive for demand for Japanese goods and services,” Krugman said. It’s “</w:t>
-      </w:r>
-      <w:r>
-        <w:rPr>
-          <w:rFonts w:ascii="Georgia" w:hAnsi="Georgia" w:cs="Helvetica"/>
-          <w:color w:val="000000"/>
-          <w:sz w:val="30"/>
-          <w:szCs w:val="30"/>
-          <w:highlight w:val="green"/>
-        </w:rPr>
-        <w:t xml:space="preserve">puzzling </w:t>
-      </w:r>
-      <w:proofErr w:type="gramStart"/>
-      <w:r>
-        <w:rPr>
-          <w:rFonts w:ascii="Georgia" w:hAnsi="Georgia" w:cs="Helvetica"/>
-          <w:color w:val="000000"/>
-          <w:sz w:val="30"/>
-          <w:szCs w:val="30"/>
-          <w:highlight w:val="green"/>
-        </w:rPr>
-        <w:t>why</w:t>
-      </w:r>
-      <w:proofErr w:type="gramEnd"/>
-      <w:r>
-        <w:rPr>
-          <w:rFonts w:ascii="Georgia" w:hAnsi="Georgia" w:cs="Helvetica"/>
-          <w:color w:val="000000"/>
-          <w:sz w:val="30"/>
-          <w:szCs w:val="30"/>
-          <w:highlight w:val="green"/>
-        </w:rPr>
-        <w:t xml:space="preserve"> the weaker yen is inspiring as much panic as it seems to be</w:t>
-      </w:r>
-      <w:r>
-        <w:rPr>
-          <w:rFonts w:ascii="Georgia" w:hAnsi="Georgia" w:cs="Helvetica"/>
-          <w:color w:val="000000"/>
-          <w:sz w:val="30"/>
-          <w:szCs w:val="30"/>
-        </w:rPr>
-        <w:t>.”</w:t>
-      </w:r>
-    </w:p>
-    <w:p>
-      <w:pPr>
-        <w:pStyle w:val="media-ui-paragraphtext-sqisdnjh0t0-"/>
-        <w:pBdr>
-          <w:top w:val="single" w:sz="2" w:space="0" w:color="E5E7EB"/>
-          <w:left w:val="single" w:sz="2" w:space="0" w:color="E5E7EB"/>
-          <w:bottom w:val="single" w:sz="2" w:space="0" w:color="E5E7EB"/>
-          <w:right w:val="single" w:sz="2" w:space="0" w:color="E5E7EB"/>
-        </w:pBdr>
-        <w:shd w:val="clear" w:color="auto" w:fill="FFFFFF"/>
-        <w:spacing w:before="0" w:beforeAutospacing="0" w:after="360" w:afterAutospacing="0" w:line="450" w:lineRule="atLeast"/>
-        <w:rPr>
-          <w:rFonts w:ascii="Georgia" w:hAnsi="Georgia" w:cs="Helvetica"/>
-          <w:color w:val="000000"/>
-          <w:sz w:val="30"/>
-          <w:szCs w:val="30"/>
-        </w:rPr>
-      </w:pPr>
-      <w:r>
-        <w:rPr>
-          <w:rFonts w:ascii="Georgia" w:hAnsi="Georgia" w:cs="Helvetica"/>
-          <w:color w:val="000000"/>
-          <w:sz w:val="30"/>
-          <w:szCs w:val="30"/>
-        </w:rPr>
-        <w:t>Krugman spoke after a government report Friday showed Japan spent a record amount to defend the currency in the past month. After the actions by the government side, the BOJ is increasingly seen likely to raise rates by July to ease pressure on the yen.</w:t>
-      </w:r>
-    </w:p>
-    <w:p>
-      <w:pPr>
-        <w:pStyle w:val="media-ui-paragraphtext-sqisdnjh0t0-"/>
-        <w:pBdr>
-          <w:top w:val="single" w:sz="2" w:space="0" w:color="E5E7EB"/>
-          <w:left w:val="single" w:sz="2" w:space="0" w:color="E5E7EB"/>
-          <w:bottom w:val="single" w:sz="2" w:space="0" w:color="E5E7EB"/>
-          <w:right w:val="single" w:sz="2" w:space="0" w:color="E5E7EB"/>
-        </w:pBdr>
-        <w:shd w:val="clear" w:color="auto" w:fill="FFFFFF"/>
-        <w:spacing w:before="0" w:beforeAutospacing="0" w:after="360" w:afterAutospacing="0" w:line="450" w:lineRule="atLeast"/>
-        <w:rPr>
-          <w:rFonts w:ascii="Georgia" w:hAnsi="Georgia" w:cs="Helvetica"/>
-          <w:color w:val="000000"/>
-          <w:sz w:val="30"/>
-          <w:szCs w:val="30"/>
-        </w:rPr>
-      </w:pPr>
-      <w:r>
-        <w:rPr>
-          <w:rFonts w:ascii="Georgia" w:hAnsi="Georgia" w:cs="Helvetica"/>
-          <w:color w:val="000000"/>
-          <w:sz w:val="30"/>
-          <w:szCs w:val="30"/>
-        </w:rPr>
-        <w:t>Krugman, now at the City University of New York, isn’t all convinced that Japan is finally having sustainable inflationary pressures.</w:t>
-      </w:r>
-    </w:p>
-    <w:p>
-      <w:pPr>
-        <w:pStyle w:val="Heading3"/>
-        <w:pBdr>
-          <w:top w:val="single" w:sz="2" w:space="0" w:color="E5E7EB"/>
-          <w:left w:val="single" w:sz="2" w:space="0" w:color="E5E7EB"/>
-          <w:bottom w:val="single" w:sz="2" w:space="0" w:color="E5E7EB"/>
-          <w:right w:val="single" w:sz="2" w:space="0" w:color="E5E7EB"/>
-        </w:pBdr>
-        <w:shd w:val="clear" w:color="auto" w:fill="FFFFFF"/>
-        <w:spacing w:before="0" w:after="60" w:line="429" w:lineRule="atLeast"/>
-        <w:rPr>
-          <w:rFonts w:ascii="Helvetica" w:hAnsi="Helvetica" w:cs="Helvetica"/>
-          <w:color w:val="000000"/>
-          <w:sz w:val="33"/>
-          <w:szCs w:val="33"/>
-        </w:rPr>
-      </w:pPr>
-      <w:r>
-        <w:rPr>
-          <w:rFonts w:ascii="Helvetica" w:hAnsi="Helvetica" w:cs="Helvetica"/>
-          <w:color w:val="000000"/>
-          <w:sz w:val="33"/>
-          <w:szCs w:val="33"/>
-        </w:rPr>
-        <w:t>‘A Long Way’</w:t>
-      </w:r>
-    </w:p>
-    <w:p>
-      <w:pPr>
-        <w:pStyle w:val="media-ui-paragraphtext-sqisdnjh0t0-"/>
-        <w:pBdr>
-          <w:top w:val="single" w:sz="2" w:space="0" w:color="E5E7EB"/>
-          <w:left w:val="single" w:sz="2" w:space="0" w:color="E5E7EB"/>
-          <w:bottom w:val="single" w:sz="2" w:space="0" w:color="E5E7EB"/>
-          <w:right w:val="single" w:sz="2" w:space="0" w:color="E5E7EB"/>
-        </w:pBdr>
-        <w:shd w:val="clear" w:color="auto" w:fill="FFFFFF"/>
-        <w:spacing w:before="0" w:beforeAutospacing="0" w:after="360" w:afterAutospacing="0" w:line="450" w:lineRule="atLeast"/>
-        <w:rPr>
-          <w:rFonts w:ascii="Georgia" w:hAnsi="Georgia" w:cs="Helvetica"/>
-          <w:color w:val="000000"/>
-          <w:sz w:val="30"/>
-          <w:szCs w:val="30"/>
-        </w:rPr>
-      </w:pPr>
-      <w:r>
-        <w:rPr>
-          <w:rFonts w:ascii="Georgia" w:hAnsi="Georgia" w:cs="Helvetica"/>
-          <w:color w:val="000000"/>
-          <w:sz w:val="30"/>
-          <w:szCs w:val="30"/>
-        </w:rPr>
-        <w:t xml:space="preserve">“I hope so, but I’m not convinced by trying to look at the Japanese data,” Krugman said. “I still don’t see the kind of fundamental strength. A lot of Japan’s long-term weakness has to do with </w:t>
-      </w:r>
-      <w:r>
-        <w:rPr>
-          <w:rFonts w:ascii="Georgia" w:hAnsi="Georgia" w:cs="Helvetica"/>
-          <w:color w:val="FF0000"/>
-          <w:sz w:val="30"/>
-          <w:szCs w:val="30"/>
-        </w:rPr>
-        <w:t>demography</w:t>
-      </w:r>
-      <w:r>
-        <w:rPr>
-          <w:rFonts w:ascii="Georgia" w:hAnsi="Georgia" w:cs="Helvetica"/>
-          <w:color w:val="000000"/>
-          <w:sz w:val="30"/>
-          <w:szCs w:val="30"/>
-        </w:rPr>
-        <w:t>, has to do with extremely low fertility. That hasn’t changed, although Japan is at least more open to immigration than it used to be. But it’s a long way.”</w:t>
-      </w:r>
-    </w:p>
-    <w:p>
-      <w:pPr>
-        <w:pStyle w:val="media-ui-paragraphtext-sqisdnjh0t0-"/>
-        <w:pBdr>
-          <w:top w:val="single" w:sz="2" w:space="0" w:color="E5E7EB"/>
-          <w:left w:val="single" w:sz="2" w:space="0" w:color="E5E7EB"/>
-          <w:bottom w:val="single" w:sz="2" w:space="0" w:color="E5E7EB"/>
-          <w:right w:val="single" w:sz="2" w:space="0" w:color="E5E7EB"/>
-        </w:pBdr>
-        <w:shd w:val="clear" w:color="auto" w:fill="FFFFFF"/>
-        <w:spacing w:before="0" w:beforeAutospacing="0" w:after="360" w:afterAutospacing="0" w:line="450" w:lineRule="atLeast"/>
-        <w:rPr>
-          <w:rFonts w:ascii="Georgia" w:hAnsi="Georgia" w:cs="Helvetica"/>
-          <w:color w:val="000000"/>
-          <w:sz w:val="30"/>
-          <w:szCs w:val="30"/>
-        </w:rPr>
-      </w:pPr>
-      <w:r>
-        <w:rPr>
-          <w:rFonts w:ascii="Georgia" w:hAnsi="Georgia" w:cs="Helvetica"/>
-          <w:color w:val="000000"/>
-          <w:sz w:val="30"/>
-          <w:szCs w:val="30"/>
-        </w:rPr>
-        <w:t xml:space="preserve">Japan’s economy contracted in the last quarter, </w:t>
-      </w:r>
-      <w:r>
-        <w:rPr>
-          <w:rFonts w:ascii="Georgia" w:hAnsi="Georgia" w:cs="Helvetica"/>
-          <w:color w:val="000000"/>
-          <w:sz w:val="30"/>
-          <w:szCs w:val="30"/>
-          <w:highlight w:val="green"/>
-        </w:rPr>
-        <w:t xml:space="preserve">extending a period of no growth starting from the middle of last year. That </w:t>
-      </w:r>
-      <w:r>
-        <w:rPr>
-          <w:rFonts w:ascii="Georgia" w:hAnsi="Georgia" w:cs="Helvetica"/>
-          <w:color w:val="FF0000"/>
-          <w:sz w:val="30"/>
-          <w:szCs w:val="30"/>
-          <w:highlight w:val="green"/>
-        </w:rPr>
-        <w:t xml:space="preserve">underscored </w:t>
-      </w:r>
-      <w:r>
-        <w:rPr>
-          <w:rFonts w:ascii="Georgia" w:hAnsi="Georgia" w:cs="Helvetica"/>
-          <w:color w:val="000000"/>
-          <w:sz w:val="30"/>
-          <w:szCs w:val="30"/>
-          <w:highlight w:val="green"/>
-        </w:rPr>
-        <w:t xml:space="preserve">a lack of momentum even after the BOJ ended its massive monetary easing program in March with the </w:t>
-      </w:r>
-      <w:proofErr w:type="gramStart"/>
-      <w:r>
-        <w:rPr>
-          <w:rFonts w:ascii="Georgia" w:hAnsi="Georgia" w:cs="Helvetica"/>
-          <w:color w:val="000000"/>
-          <w:sz w:val="30"/>
-          <w:szCs w:val="30"/>
-          <w:highlight w:val="green"/>
-        </w:rPr>
-        <w:t>first rate</w:t>
-      </w:r>
-      <w:proofErr w:type="gramEnd"/>
-      <w:r>
-        <w:rPr>
-          <w:rFonts w:ascii="Georgia" w:hAnsi="Georgia" w:cs="Helvetica"/>
-          <w:color w:val="000000"/>
-          <w:sz w:val="30"/>
-          <w:szCs w:val="30"/>
-          <w:highlight w:val="green"/>
-        </w:rPr>
-        <w:t xml:space="preserve"> hike in 17 years.</w:t>
-      </w:r>
-    </w:p>
-    <w:p>
-      <w:pPr>
-        <w:pStyle w:val="media-ui-paragraphtext-sqisdnjh0t0-"/>
-        <w:pBdr>
-          <w:top w:val="single" w:sz="2" w:space="0" w:color="E5E7EB"/>
-          <w:left w:val="single" w:sz="2" w:space="0" w:color="E5E7EB"/>
-          <w:bottom w:val="single" w:sz="2" w:space="0" w:color="E5E7EB"/>
-          <w:right w:val="single" w:sz="2" w:space="0" w:color="E5E7EB"/>
-        </w:pBdr>
-        <w:shd w:val="clear" w:color="auto" w:fill="FFFFFF"/>
-        <w:spacing w:before="0" w:beforeAutospacing="0" w:after="360" w:afterAutospacing="0" w:line="450" w:lineRule="atLeast"/>
-        <w:rPr>
-          <w:rFonts w:ascii="Georgia" w:hAnsi="Georgia" w:cs="Helvetica"/>
-          <w:color w:val="000000"/>
-          <w:sz w:val="30"/>
-          <w:szCs w:val="30"/>
-        </w:rPr>
-      </w:pPr>
-      <w:r>
-        <w:rPr>
-          <w:rFonts w:ascii="Georgia" w:hAnsi="Georgia" w:cs="Helvetica"/>
-          <w:color w:val="000000"/>
-          <w:sz w:val="30"/>
-          <w:szCs w:val="30"/>
-        </w:rPr>
-        <w:t xml:space="preserve">The biggest driver for the yen weakening is a wide interest rate gap with the Federal Reserve. While few expect the Fed to cut rates soon on the back of sticky inflation, </w:t>
-      </w:r>
-      <w:r>
-        <w:rPr>
-          <w:rFonts w:ascii="Georgia" w:hAnsi="Georgia" w:cs="Helvetica"/>
-          <w:color w:val="000000"/>
-          <w:sz w:val="30"/>
-          <w:szCs w:val="30"/>
-          <w:highlight w:val="green"/>
-        </w:rPr>
-        <w:t>Krugman reiterated his view that it’s better to cut rates soon with the chance of re-accelerating inflation looks very small if the Fed cuts rates.</w:t>
-      </w:r>
-    </w:p>
-    <w:p>
-      <w:pPr>
-        <w:pStyle w:val="media-ui-paragraphtext-sqisdnjh0t0-"/>
-        <w:pBdr>
-          <w:top w:val="single" w:sz="2" w:space="0" w:color="E5E7EB"/>
-          <w:left w:val="single" w:sz="2" w:space="0" w:color="E5E7EB"/>
-          <w:bottom w:val="single" w:sz="2" w:space="0" w:color="E5E7EB"/>
-          <w:right w:val="single" w:sz="2" w:space="0" w:color="E5E7EB"/>
-        </w:pBdr>
-        <w:shd w:val="clear" w:color="auto" w:fill="FFFFFF"/>
-        <w:spacing w:before="0" w:beforeAutospacing="0" w:after="360" w:afterAutospacing="0" w:line="450" w:lineRule="atLeast"/>
-        <w:rPr>
-          <w:rFonts w:ascii="Georgia" w:hAnsi="Georgia" w:cs="Helvetica"/>
-          <w:color w:val="000000"/>
-          <w:sz w:val="30"/>
-          <w:szCs w:val="30"/>
-        </w:rPr>
-      </w:pPr>
-      <w:r>
-        <w:rPr>
-          <w:rFonts w:ascii="Georgia" w:hAnsi="Georgia" w:cs="Helvetica"/>
-          <w:color w:val="000000"/>
-          <w:sz w:val="30"/>
-          <w:szCs w:val="30"/>
-        </w:rPr>
-        <w:t>“</w:t>
-      </w:r>
-      <w:r>
-        <w:rPr>
-          <w:rFonts w:ascii="Georgia" w:hAnsi="Georgia" w:cs="Helvetica"/>
-          <w:color w:val="000000"/>
-          <w:sz w:val="30"/>
-          <w:szCs w:val="30"/>
-          <w:highlight w:val="green"/>
-        </w:rPr>
-        <w:t>I would go for the rate cut if only to signal, hey, you know, we’re not asleep here</w:t>
-      </w:r>
-      <w:r>
-        <w:rPr>
-          <w:rFonts w:ascii="Georgia" w:hAnsi="Georgia" w:cs="Helvetica"/>
-          <w:color w:val="000000"/>
-          <w:sz w:val="30"/>
-          <w:szCs w:val="30"/>
-        </w:rPr>
-        <w:t xml:space="preserve">, we’re not going to be obsessed with inflation until that’s so far in the rear-view mirror that we really should have been focusing on the car </w:t>
-      </w:r>
-      <w:r>
-        <w:rPr>
-          <w:rFonts w:ascii="Georgia" w:hAnsi="Georgia" w:cs="Helvetica"/>
-          <w:color w:val="FF0000"/>
-          <w:sz w:val="30"/>
-          <w:szCs w:val="30"/>
-        </w:rPr>
-        <w:t xml:space="preserve">wreck </w:t>
-      </w:r>
-      <w:r>
-        <w:rPr>
-          <w:rFonts w:ascii="Georgia" w:hAnsi="Georgia" w:cs="Helvetica"/>
-          <w:color w:val="000000"/>
-          <w:sz w:val="30"/>
-          <w:szCs w:val="30"/>
-        </w:rPr>
-        <w:t>in front of us,” Krugman said.</w:t>
-      </w:r>
-    </w:p>
-    <w:p>
-      <w:pPr>
-        <w:pStyle w:val="media-ui-assistanceassistance-m8uuydpqrnu-"/>
-        <w:pBdr>
-          <w:top w:val="single" w:sz="2" w:space="0" w:color="E5E7EB"/>
-          <w:left w:val="single" w:sz="2" w:space="0" w:color="E5E7EB"/>
-          <w:bottom w:val="single" w:sz="2" w:space="0" w:color="E5E7EB"/>
-          <w:right w:val="single" w:sz="2" w:space="0" w:color="E5E7EB"/>
-        </w:pBdr>
-        <w:shd w:val="clear" w:color="auto" w:fill="FFFFFF"/>
-        <w:spacing w:before="0" w:beforeAutospacing="0" w:after="360" w:afterAutospacing="0"/>
-        <w:rPr>
-          <w:rFonts w:ascii="Georgia" w:hAnsi="Georgia" w:cs="Helvetica"/>
-          <w:i/>
-          <w:iCs/>
-          <w:color w:val="000000"/>
-          <w:sz w:val="30"/>
-          <w:szCs w:val="30"/>
-        </w:rPr>
-      </w:pPr>
-      <w:r>
-        <w:rPr>
-          <w:rFonts w:ascii="Georgia" w:hAnsi="Georgia" w:cs="Helvetica"/>
-          <w:i/>
-          <w:iCs/>
-          <w:color w:val="000000"/>
-          <w:sz w:val="30"/>
-          <w:szCs w:val="30"/>
-        </w:rPr>
-        <w:t xml:space="preserve">— With assistance from Toru Fujioka, </w:t>
-      </w:r>
-      <w:proofErr w:type="spellStart"/>
-      <w:r>
-        <w:rPr>
-          <w:rFonts w:ascii="Georgia" w:hAnsi="Georgia" w:cs="Helvetica"/>
-          <w:i/>
-          <w:iCs/>
-          <w:color w:val="000000"/>
-          <w:sz w:val="30"/>
-          <w:szCs w:val="30"/>
-        </w:rPr>
-        <w:t>Yujing</w:t>
-      </w:r>
-      <w:proofErr w:type="spellEnd"/>
-      <w:r>
-        <w:rPr>
-          <w:rFonts w:ascii="Georgia" w:hAnsi="Georgia" w:cs="Helvetica"/>
-          <w:i/>
-          <w:iCs/>
-          <w:color w:val="000000"/>
-          <w:sz w:val="30"/>
-          <w:szCs w:val="30"/>
-        </w:rPr>
-        <w:t xml:space="preserve"> Liu, Adrian Wong, Lucille Liu, Stephen Engle, Yvonne Man, and David Ingles</w:t>
-      </w:r>
-    </w:p>
-    <w:p>
-      <w:pPr>
-        <w:pStyle w:val="media-ui-trashlinetrashline-oatkmjq3tiy-"/>
-        <w:pBdr>
-          <w:top w:val="single" w:sz="2" w:space="0" w:color="E5E7EB"/>
-          <w:left w:val="single" w:sz="2" w:space="0" w:color="E5E7EB"/>
-          <w:bottom w:val="single" w:sz="2" w:space="0" w:color="E5E7EB"/>
-          <w:right w:val="single" w:sz="2" w:space="0" w:color="E5E7EB"/>
-        </w:pBdr>
-        <w:shd w:val="clear" w:color="auto" w:fill="FFFFFF"/>
-        <w:spacing w:before="0" w:beforeAutospacing="0" w:after="360" w:afterAutospacing="0" w:line="450" w:lineRule="atLeast"/>
-        <w:rPr>
-          <w:rFonts w:ascii="Georgia" w:hAnsi="Georgia" w:cs="Helvetica"/>
-          <w:i/>
-          <w:iCs/>
-          <w:color w:val="000000"/>
-          <w:sz w:val="30"/>
-          <w:szCs w:val="30"/>
-        </w:rPr>
-      </w:pPr>
-      <w:r>
-        <w:rPr>
-          <w:rFonts w:ascii="Georgia" w:hAnsi="Georgia" w:cs="Helvetica"/>
-          <w:i/>
-          <w:iCs/>
-          <w:color w:val="000000"/>
-          <w:sz w:val="30"/>
-          <w:szCs w:val="30"/>
-        </w:rPr>
-        <w:t>(Updates with comments from Chinese economist in eighth paragraph)</w:t>
-      </w:r>
-    </w:p>
-    <w:p/>
     <w:sectPr>
       <w:pgSz w:w="23811" w:h="16838" w:orient="landscape" w:code="8"/>
       <w:pgMar w:top="720" w:right="720" w:bottom="720" w:left="720" w:header="720" w:footer="720" w:gutter="0"/>

</xml_diff>